<commit_message>
C:/Program Files/Git/ and / difference
</commit_message>
<xml_diff>
--- a/Python QA.docx
+++ b/Python QA.docx
@@ -226,6 +226,7 @@
         </w:numPr>
       </w:pPr>
       <w:proofErr w:type="spellStart"/>
+      <w:proofErr w:type="gramStart"/>
       <w:r>
         <w:rPr>
           <w:b/>
@@ -239,7 +240,15 @@
           <w:b/>
           <w:bCs/>
         </w:rPr>
-        <w:t>(a, b)</w:t>
+        <w:t>(</w:t>
+      </w:r>
+      <w:proofErr w:type="gramEnd"/>
+      <w:r>
+        <w:rPr>
+          <w:b/>
+          <w:bCs/>
+        </w:rPr>
+        <w:t>a, b)</w:t>
       </w:r>
       <w:r>
         <w:t>: This method checks if two values are equal (i.e., a == b). It is commonly used for comparing expected and actual values.</w:t>
@@ -257,10 +266,12 @@
     </w:p>
     <w:p>
       <w:proofErr w:type="spellStart"/>
+      <w:proofErr w:type="gramStart"/>
       <w:r>
         <w:t>self.assertEqual</w:t>
       </w:r>
       <w:proofErr w:type="spellEnd"/>
+      <w:proofErr w:type="gramEnd"/>
       <w:r>
         <w:t>(2 + 2, 4)  # Passes because 2 + 2 == 4</w:t>
       </w:r>
@@ -304,10 +315,12 @@
     </w:p>
     <w:p>
       <w:proofErr w:type="spellStart"/>
+      <w:proofErr w:type="gramStart"/>
       <w:r>
         <w:t>self.assertTrue</w:t>
       </w:r>
       <w:proofErr w:type="spellEnd"/>
+      <w:proofErr w:type="gramEnd"/>
       <w:r>
         <w:t>(3 &gt; 2)  # Passes because 3 is greater than 2</w:t>
       </w:r>
@@ -416,12 +429,25 @@
     <w:p/>
     <w:p>
       <w:r>
-        <w:t>@pytest.fixture</w:t>
-      </w:r>
-    </w:p>
-    <w:p>
-      <w:r>
-        <w:t>def setup():</w:t>
+        <w:t>@</w:t>
+      </w:r>
+      <w:proofErr w:type="gramStart"/>
+      <w:r>
+        <w:t>pytest.fixture</w:t>
+      </w:r>
+      <w:proofErr w:type="gramEnd"/>
+    </w:p>
+    <w:p>
+      <w:r>
+        <w:t xml:space="preserve">def </w:t>
+      </w:r>
+      <w:proofErr w:type="gramStart"/>
+      <w:r>
+        <w:t>setup(</w:t>
+      </w:r>
+      <w:proofErr w:type="gramEnd"/>
+      <w:r>
+        <w:t>):</w:t>
       </w:r>
     </w:p>
     <w:p>
@@ -511,8 +537,13 @@
         <w:t xml:space="preserve">    element = </w:t>
       </w:r>
       <w:proofErr w:type="spellStart"/>
-      <w:r>
-        <w:t>driver.find_element_by_id</w:t>
+      <w:proofErr w:type="gramStart"/>
+      <w:r>
+        <w:t>driver.find</w:t>
+      </w:r>
+      <w:proofErr w:type="gramEnd"/>
+      <w:r>
+        <w:t>_element_by_id</w:t>
       </w:r>
       <w:proofErr w:type="spellEnd"/>
       <w:r>
@@ -542,7 +573,15 @@
     </w:p>
     <w:p>
       <w:r>
-        <w:t xml:space="preserve">    print("Element not found")</w:t>
+        <w:t xml:space="preserve">    </w:t>
+      </w:r>
+      <w:proofErr w:type="gramStart"/>
+      <w:r>
+        <w:t>print(</w:t>
+      </w:r>
+      <w:proofErr w:type="gramEnd"/>
+      <w:r>
+        <w:t>"Element not found")</w:t>
       </w:r>
     </w:p>
     <w:p>
@@ -553,6 +592,7 @@
         </w:numPr>
       </w:pPr>
       <w:proofErr w:type="spellStart"/>
+      <w:proofErr w:type="gramStart"/>
       <w:r>
         <w:rPr>
           <w:b/>
@@ -561,6 +601,7 @@
         <w:t>pytest.raises</w:t>
       </w:r>
       <w:proofErr w:type="spellEnd"/>
+      <w:proofErr w:type="gramEnd"/>
       <w:r>
         <w:t xml:space="preserve"> can also be used to assert that a specific exception is raised.</w:t>
       </w:r>
@@ -592,10 +633,12 @@
         <w:t xml:space="preserve">with </w:t>
       </w:r>
       <w:proofErr w:type="spellStart"/>
+      <w:proofErr w:type="gramStart"/>
       <w:r>
         <w:t>pytest.raises</w:t>
       </w:r>
       <w:proofErr w:type="spellEnd"/>
+      <w:proofErr w:type="gramEnd"/>
       <w:r>
         <w:t>(</w:t>
       </w:r>
@@ -671,10 +714,12 @@
         <w:t xml:space="preserve">driver = </w:t>
       </w:r>
       <w:proofErr w:type="spellStart"/>
+      <w:proofErr w:type="gramStart"/>
       <w:r>
         <w:t>webdriver.Chrome</w:t>
       </w:r>
       <w:proofErr w:type="spellEnd"/>
+      <w:proofErr w:type="gramEnd"/>
       <w:r>
         <w:t>()</w:t>
       </w:r>
@@ -703,8 +748,13 @@
     </w:p>
     <w:p>
       <w:proofErr w:type="spellStart"/>
-      <w:r>
-        <w:t>driver.find_element_by_id</w:t>
+      <w:proofErr w:type="gramStart"/>
+      <w:r>
+        <w:t>driver.find</w:t>
+      </w:r>
+      <w:proofErr w:type="gramEnd"/>
+      <w:r>
+        <w:t>_element_by_id</w:t>
       </w:r>
       <w:proofErr w:type="spellEnd"/>
       <w:r>
@@ -729,8 +779,13 @@
     </w:p>
     <w:p>
       <w:proofErr w:type="spellStart"/>
-      <w:r>
-        <w:t>driver.find_element_by_id</w:t>
+      <w:proofErr w:type="gramStart"/>
+      <w:r>
+        <w:t>driver.find</w:t>
+      </w:r>
+      <w:proofErr w:type="gramEnd"/>
+      <w:r>
+        <w:t>_element_by_id</w:t>
       </w:r>
       <w:proofErr w:type="spellEnd"/>
       <w:r>
@@ -761,8 +816,13 @@
     </w:p>
     <w:p>
       <w:proofErr w:type="spellStart"/>
-      <w:r>
-        <w:t>driver.find_element_by_id</w:t>
+      <w:proofErr w:type="gramStart"/>
+      <w:r>
+        <w:t>driver.find</w:t>
+      </w:r>
+      <w:proofErr w:type="gramEnd"/>
+      <w:r>
+        <w:t>_element_by_id</w:t>
       </w:r>
       <w:proofErr w:type="spellEnd"/>
       <w:r>
@@ -788,10 +848,12 @@
         <w:t xml:space="preserve">assert "Dashboard" in </w:t>
       </w:r>
       <w:proofErr w:type="spellStart"/>
+      <w:proofErr w:type="gramStart"/>
       <w:r>
         <w:t>driver.title</w:t>
       </w:r>
       <w:proofErr w:type="spellEnd"/>
+      <w:proofErr w:type="gramEnd"/>
     </w:p>
     <w:p/>
     <w:p>
@@ -801,11 +863,13 @@
     </w:p>
     <w:p>
       <w:proofErr w:type="spellStart"/>
+      <w:proofErr w:type="gramStart"/>
       <w:r>
         <w:lastRenderedPageBreak/>
         <w:t>driver.quit</w:t>
       </w:r>
       <w:proofErr w:type="spellEnd"/>
+      <w:proofErr w:type="gramEnd"/>
       <w:r>
         <w:t>()</w:t>
       </w:r>
@@ -1041,8 +1105,13 @@
     </w:p>
     <w:p>
       <w:proofErr w:type="spellStart"/>
-      <w:r>
-        <w:t>driver.implicitly_wait</w:t>
+      <w:proofErr w:type="gramStart"/>
+      <w:r>
+        <w:t>driver.implicitly</w:t>
+      </w:r>
+      <w:proofErr w:type="gramEnd"/>
+      <w:r>
+        <w:t>_wait</w:t>
       </w:r>
       <w:proofErr w:type="spellEnd"/>
       <w:r>
@@ -1087,8 +1156,13 @@
         <w:t xml:space="preserve">from </w:t>
       </w:r>
       <w:proofErr w:type="spellStart"/>
-      <w:r>
-        <w:t>selenium.webdriver.support.ui</w:t>
+      <w:proofErr w:type="gramStart"/>
+      <w:r>
+        <w:t>selenium.webdriver</w:t>
+      </w:r>
+      <w:proofErr w:type="gramEnd"/>
+      <w:r>
+        <w:t>.support.ui</w:t>
       </w:r>
       <w:proofErr w:type="spellEnd"/>
       <w:r>
@@ -1105,8 +1179,13 @@
         <w:t xml:space="preserve">from </w:t>
       </w:r>
       <w:proofErr w:type="spellStart"/>
-      <w:r>
-        <w:t>selenium.webdriver.support</w:t>
+      <w:proofErr w:type="gramStart"/>
+      <w:r>
+        <w:t>selenium.webdriver</w:t>
+      </w:r>
+      <w:proofErr w:type="gramEnd"/>
+      <w:r>
+        <w:t>.support</w:t>
       </w:r>
       <w:proofErr w:type="spellEnd"/>
       <w:r>
@@ -1127,12 +1206,17 @@
         <w:t xml:space="preserve">element = </w:t>
       </w:r>
       <w:proofErr w:type="spellStart"/>
+      <w:proofErr w:type="gramStart"/>
       <w:r>
         <w:t>WebDriverWait</w:t>
       </w:r>
       <w:proofErr w:type="spellEnd"/>
       <w:r>
-        <w:t>(driver, 10).until(</w:t>
+        <w:t>(</w:t>
+      </w:r>
+      <w:proofErr w:type="gramEnd"/>
+      <w:r>
+        <w:t>driver, 10).until(</w:t>
       </w:r>
     </w:p>
     <w:p>
@@ -1141,8 +1225,13 @@
         <w:t xml:space="preserve">    </w:t>
       </w:r>
       <w:proofErr w:type="spellStart"/>
-      <w:r>
-        <w:t>EC.presence_of_element_located</w:t>
+      <w:proofErr w:type="gramStart"/>
+      <w:r>
+        <w:t>EC.presence</w:t>
+      </w:r>
+      <w:proofErr w:type="gramEnd"/>
+      <w:r>
+        <w:t>_of_element_located</w:t>
       </w:r>
       <w:proofErr w:type="spellEnd"/>
       <w:r>
@@ -1229,10 +1318,12 @@
         <w:t xml:space="preserve">Example: </w:t>
       </w:r>
       <w:proofErr w:type="spellStart"/>
+      <w:proofErr w:type="gramStart"/>
       <w:r>
         <w:t>copy.copy</w:t>
       </w:r>
       <w:proofErr w:type="spellEnd"/>
+      <w:proofErr w:type="gramEnd"/>
       <w:r>
         <w:t>()</w:t>
       </w:r>
@@ -1277,10 +1368,12 @@
         <w:t xml:space="preserve">Example: </w:t>
       </w:r>
       <w:proofErr w:type="spellStart"/>
+      <w:proofErr w:type="gramStart"/>
       <w:r>
         <w:t>copy.deepcopy</w:t>
       </w:r>
       <w:proofErr w:type="spellEnd"/>
+      <w:proofErr w:type="gramEnd"/>
       <w:r>
         <w:t>()</w:t>
       </w:r>
@@ -1310,10 +1403,12 @@
         <w:t xml:space="preserve">shallow = </w:t>
       </w:r>
       <w:proofErr w:type="spellStart"/>
+      <w:proofErr w:type="gramStart"/>
       <w:r>
         <w:t>copy.copy</w:t>
       </w:r>
       <w:proofErr w:type="spellEnd"/>
+      <w:proofErr w:type="gramEnd"/>
       <w:r>
         <w:t>(original)</w:t>
       </w:r>
@@ -1323,10 +1418,12 @@
         <w:t xml:space="preserve">deep = </w:t>
       </w:r>
       <w:proofErr w:type="spellStart"/>
+      <w:proofErr w:type="gramStart"/>
       <w:r>
         <w:t>copy.deepcopy</w:t>
       </w:r>
       <w:proofErr w:type="spellEnd"/>
+      <w:proofErr w:type="gramEnd"/>
       <w:r>
         <w:t>(original)</w:t>
       </w:r>
@@ -1440,11 +1537,19 @@
       </w:r>
       <w:proofErr w:type="spellStart"/>
       <w:r>
-        <w:t>test_addition</w:t>
-      </w:r>
-      <w:proofErr w:type="spellEnd"/>
-      <w:r>
-        <w:t>():</w:t>
+        <w:t>test_</w:t>
+      </w:r>
+      <w:proofErr w:type="gramStart"/>
+      <w:r>
+        <w:t>addition</w:t>
+      </w:r>
+      <w:proofErr w:type="spellEnd"/>
+      <w:r>
+        <w:t>(</w:t>
+      </w:r>
+      <w:proofErr w:type="gramEnd"/>
+      <w:r>
+        <w:t>):</w:t>
       </w:r>
     </w:p>
     <w:p>
@@ -1562,7 +1667,15 @@
         </w:numPr>
       </w:pPr>
       <w:r>
-        <w:t>In test automation, they can be used to log test execution, handle retries, or set up preconditions.</w:t>
+        <w:t xml:space="preserve">In test automation, they can be used to log test execution, handle </w:t>
+      </w:r>
+      <w:proofErr w:type="gramStart"/>
+      <w:r>
+        <w:t>retries, or</w:t>
+      </w:r>
+      <w:proofErr w:type="gramEnd"/>
+      <w:r>
+        <w:t xml:space="preserve"> set up preconditions.</w:t>
       </w:r>
     </w:p>
     <w:p>
@@ -1609,7 +1722,15 @@
     </w:p>
     <w:p>
       <w:r>
-        <w:t xml:space="preserve">    def wrapper(*</w:t>
+        <w:t xml:space="preserve">    def </w:t>
+      </w:r>
+      <w:proofErr w:type="gramStart"/>
+      <w:r>
+        <w:t>wrapper(</w:t>
+      </w:r>
+      <w:proofErr w:type="gramEnd"/>
+      <w:r>
+        <w:t>*</w:t>
       </w:r>
       <w:proofErr w:type="spellStart"/>
       <w:r>
@@ -1630,9 +1751,14 @@
     </w:p>
     <w:p>
       <w:r>
-        <w:t xml:space="preserve">        print(</w:t>
-      </w:r>
-      <w:proofErr w:type="spellStart"/>
+        <w:t xml:space="preserve">        </w:t>
+      </w:r>
+      <w:proofErr w:type="gramStart"/>
+      <w:r>
+        <w:t>print(</w:t>
+      </w:r>
+      <w:proofErr w:type="spellStart"/>
+      <w:proofErr w:type="gramEnd"/>
       <w:r>
         <w:t>f"Running</w:t>
       </w:r>
@@ -1654,12 +1780,17 @@
         <w:t xml:space="preserve">        return </w:t>
       </w:r>
       <w:proofErr w:type="spellStart"/>
+      <w:proofErr w:type="gramStart"/>
       <w:r>
         <w:t>func</w:t>
       </w:r>
       <w:proofErr w:type="spellEnd"/>
       <w:r>
-        <w:t>(*</w:t>
+        <w:t>(</w:t>
+      </w:r>
+      <w:proofErr w:type="gramEnd"/>
+      <w:r>
+        <w:t>*</w:t>
       </w:r>
       <w:proofErr w:type="spellStart"/>
       <w:r>
@@ -1695,11 +1826,19 @@
       </w:r>
       <w:proofErr w:type="spellStart"/>
       <w:r>
-        <w:t>test_example</w:t>
-      </w:r>
-      <w:proofErr w:type="spellEnd"/>
-      <w:r>
-        <w:t>():</w:t>
+        <w:t>test_</w:t>
+      </w:r>
+      <w:proofErr w:type="gramStart"/>
+      <w:r>
+        <w:t>example</w:t>
+      </w:r>
+      <w:proofErr w:type="spellEnd"/>
+      <w:r>
+        <w:t>(</w:t>
+      </w:r>
+      <w:proofErr w:type="gramEnd"/>
+      <w:r>
+        <w:t>):</w:t>
       </w:r>
     </w:p>
     <w:p>
@@ -1779,8 +1918,13 @@
         <w:t xml:space="preserve">assert </w:t>
       </w:r>
       <w:proofErr w:type="spellStart"/>
-      <w:r>
-        <w:t>response.status_code</w:t>
+      <w:proofErr w:type="gramStart"/>
+      <w:r>
+        <w:t>response.status</w:t>
+      </w:r>
+      <w:proofErr w:type="gramEnd"/>
+      <w:r>
+        <w:t>_code</w:t>
       </w:r>
       <w:proofErr w:type="spellEnd"/>
       <w:r>
@@ -1792,10 +1936,12 @@
         <w:t xml:space="preserve">assert </w:t>
       </w:r>
       <w:proofErr w:type="spellStart"/>
+      <w:proofErr w:type="gramStart"/>
       <w:r>
         <w:t>response.json</w:t>
       </w:r>
       <w:proofErr w:type="spellEnd"/>
+      <w:proofErr w:type="gramEnd"/>
       <w:r>
         <w:t>()["key"] == "</w:t>
       </w:r>
@@ -1957,7 +2103,15 @@
         </w:numPr>
       </w:pPr>
       <w:r>
-        <w:t>Use the @pytest.mark.parametrize decorator to provide input values.</w:t>
+        <w:t>Use the @</w:t>
+      </w:r>
+      <w:proofErr w:type="gramStart"/>
+      <w:r>
+        <w:t>pytest.mark</w:t>
+      </w:r>
+      <w:proofErr w:type="gramEnd"/>
+      <w:r>
+        <w:t>.parametrize decorator to provide input values.</w:t>
       </w:r>
     </w:p>
     <w:p>
@@ -1983,7 +2137,15 @@
     <w:p/>
     <w:p>
       <w:r>
-        <w:t>@pytest.mark.parametrize("input, expected", [(2, 4), (3, 9)])</w:t>
+        <w:t>@</w:t>
+      </w:r>
+      <w:proofErr w:type="gramStart"/>
+      <w:r>
+        <w:t>pytest.mark</w:t>
+      </w:r>
+      <w:proofErr w:type="gramEnd"/>
+      <w:r>
+        <w:t>.parametrize("input, expected", [(2, 4), (3, 9)])</w:t>
       </w:r>
     </w:p>
     <w:p>
@@ -1992,11 +2154,19 @@
       </w:r>
       <w:proofErr w:type="spellStart"/>
       <w:r>
-        <w:t>test_square</w:t>
-      </w:r>
-      <w:proofErr w:type="spellEnd"/>
-      <w:r>
-        <w:t>(input, expected):</w:t>
+        <w:t>test_</w:t>
+      </w:r>
+      <w:proofErr w:type="gramStart"/>
+      <w:r>
+        <w:t>square</w:t>
+      </w:r>
+      <w:proofErr w:type="spellEnd"/>
+      <w:r>
+        <w:t>(</w:t>
+      </w:r>
+      <w:proofErr w:type="gramEnd"/>
+      <w:r>
+        <w:t>input, expected):</w:t>
       </w:r>
     </w:p>
     <w:p>
@@ -2121,10 +2291,12 @@
         <w:t>(</w:t>
       </w:r>
       <w:proofErr w:type="spellStart"/>
+      <w:proofErr w:type="gramStart"/>
       <w:r>
         <w:t>unittest.TestCase</w:t>
       </w:r>
       <w:proofErr w:type="spellEnd"/>
+      <w:proofErr w:type="gramEnd"/>
       <w:r>
         <w:t>):</w:t>
       </w:r>
@@ -2147,10 +2319,12 @@
         <w:t xml:space="preserve">        </w:t>
       </w:r>
       <w:proofErr w:type="spellStart"/>
+      <w:proofErr w:type="gramStart"/>
       <w:r>
         <w:t>self.assertEqual</w:t>
       </w:r>
       <w:proofErr w:type="spellEnd"/>
+      <w:proofErr w:type="gramEnd"/>
       <w:r>
         <w:t>(2 + 2, 4)</w:t>
       </w:r>
@@ -2166,10 +2340,12 @@
         <w:t xml:space="preserve">    </w:t>
       </w:r>
       <w:proofErr w:type="spellStart"/>
+      <w:proofErr w:type="gramStart"/>
       <w:r>
         <w:t>unittest.main</w:t>
       </w:r>
       <w:proofErr w:type="spellEnd"/>
+      <w:proofErr w:type="gramEnd"/>
       <w:r>
         <w:t>()</w:t>
       </w:r>
@@ -2284,13 +2460,23 @@
       </w:r>
     </w:p>
     <w:p>
-      <w:r>
-        <w:t>print(a == b)  # Output: True (compares values)</w:t>
-      </w:r>
-    </w:p>
-    <w:p>
-      <w:r>
-        <w:t>print(a is b)  # Output: False (compares identity)</w:t>
+      <w:proofErr w:type="gramStart"/>
+      <w:r>
+        <w:t>print(</w:t>
+      </w:r>
+      <w:proofErr w:type="gramEnd"/>
+      <w:r>
+        <w:t>a == b)  # Output: True (compares values)</w:t>
+      </w:r>
+    </w:p>
+    <w:p>
+      <w:proofErr w:type="gramStart"/>
+      <w:r>
+        <w:t>print(</w:t>
+      </w:r>
+      <w:proofErr w:type="gramEnd"/>
+      <w:r>
+        <w:t>a is b)  # Output: False (compares identity)</w:t>
       </w:r>
     </w:p>
     <w:p/>
@@ -2314,7 +2500,52 @@
     </w:p>
     <w:p>
       <w:r>
-        <w:t>Pass means performing no operation or in other words, it is a placeholder in the compound statement, where there should be a blank left and nothing has to be written there.</w:t>
+        <w:t xml:space="preserve">Pass means performing no operation or in other words, it is a placeholder in the compound statement, where there should be a blank </w:t>
+      </w:r>
+      <w:proofErr w:type="gramStart"/>
+      <w:r>
+        <w:t>left</w:t>
+      </w:r>
+      <w:proofErr w:type="gramEnd"/>
+      <w:r>
+        <w:t xml:space="preserve"> and nothing has to be written there.</w:t>
+      </w:r>
+    </w:p>
+    <w:p>
+      <w:pPr>
+        <w:rPr>
+          <w:b/>
+          <w:bCs/>
+        </w:rPr>
+      </w:pPr>
+      <w:r>
+        <w:rPr>
+          <w:b/>
+          <w:bCs/>
+        </w:rPr>
+        <w:t>11. What is the difference between / and // in Python?</w:t>
+      </w:r>
+    </w:p>
+    <w:p>
+      <w:r>
+        <w:t xml:space="preserve">/ </w:t>
+      </w:r>
+      <w:proofErr w:type="gramStart"/>
+      <w:r>
+        <w:t>represents</w:t>
+      </w:r>
+      <w:proofErr w:type="gramEnd"/>
+      <w:r>
+        <w:t xml:space="preserve"> precise division (result is a floating point number) whereas // represents floor division (result is an integer). For Example:</w:t>
+      </w:r>
+    </w:p>
+    <w:p>
+      <w:r>
+        <w:t>5//2 = 2</w:t>
+      </w:r>
+      <w:r>
+        <w:br/>
+        <w:t>5/2 = 2.5</w:t>
       </w:r>
     </w:p>
     <w:p/>
@@ -2525,6 +2756,7 @@
     </w:p>
     <w:p>
       <w:r>
+        <w:lastRenderedPageBreak/>
         <w:t>Example:</w:t>
       </w:r>
     </w:p>
@@ -2553,484 +2785,626 @@
       </w:r>
       <w:proofErr w:type="spellEnd"/>
       <w:r>
-        <w:t>__(self, make, model):</w:t>
-      </w:r>
-    </w:p>
+        <w:t>_</w:t>
+      </w:r>
+      <w:proofErr w:type="gramStart"/>
+      <w:r>
+        <w:t>_(</w:t>
+      </w:r>
+      <w:proofErr w:type="gramEnd"/>
+      <w:r>
+        <w:t>self, make, model):</w:t>
+      </w:r>
+    </w:p>
+    <w:p>
+      <w:r>
+        <w:t xml:space="preserve">        </w:t>
+      </w:r>
+      <w:proofErr w:type="spellStart"/>
+      <w:proofErr w:type="gramStart"/>
+      <w:r>
+        <w:t>self.make</w:t>
+      </w:r>
+      <w:proofErr w:type="spellEnd"/>
+      <w:proofErr w:type="gramEnd"/>
+      <w:r>
+        <w:t xml:space="preserve"> = make</w:t>
+      </w:r>
+    </w:p>
+    <w:p>
+      <w:r>
+        <w:t xml:space="preserve">        </w:t>
+      </w:r>
+      <w:proofErr w:type="spellStart"/>
+      <w:proofErr w:type="gramStart"/>
+      <w:r>
+        <w:t>self.model</w:t>
+      </w:r>
+      <w:proofErr w:type="spellEnd"/>
+      <w:proofErr w:type="gramEnd"/>
+      <w:r>
+        <w:t xml:space="preserve"> = model</w:t>
+      </w:r>
+    </w:p>
+    <w:p/>
+    <w:p>
+      <w:r>
+        <w:t xml:space="preserve">    def display(self):</w:t>
+      </w:r>
+    </w:p>
+    <w:p>
+      <w:r>
+        <w:t xml:space="preserve">        </w:t>
+      </w:r>
+      <w:proofErr w:type="gramStart"/>
+      <w:r>
+        <w:t>print(</w:t>
+      </w:r>
+      <w:proofErr w:type="spellStart"/>
+      <w:proofErr w:type="gramEnd"/>
+      <w:r>
+        <w:t>f"Car</w:t>
+      </w:r>
+      <w:proofErr w:type="spellEnd"/>
+      <w:r>
+        <w:t>: {</w:t>
+      </w:r>
+      <w:proofErr w:type="spellStart"/>
+      <w:r>
+        <w:t>self.make</w:t>
+      </w:r>
+      <w:proofErr w:type="spellEnd"/>
+      <w:r>
+        <w:t>}, Model: {</w:t>
+      </w:r>
+      <w:proofErr w:type="spellStart"/>
+      <w:r>
+        <w:t>self.model</w:t>
+      </w:r>
+      <w:proofErr w:type="spellEnd"/>
+      <w:r>
+        <w:t>}")</w:t>
+      </w:r>
+    </w:p>
+    <w:p>
+      <w:pPr>
+        <w:rPr>
+          <w:b/>
+          <w:bCs/>
+        </w:rPr>
+      </w:pPr>
+      <w:r>
+        <w:rPr>
+          <w:b/>
+          <w:bCs/>
+        </w:rPr>
+        <w:t>4. What is an object in Python?</w:t>
+      </w:r>
+    </w:p>
+    <w:p>
+      <w:r>
+        <w:rPr>
+          <w:b/>
+          <w:bCs/>
+        </w:rPr>
+        <w:t>Answer</w:t>
+      </w:r>
+      <w:r>
+        <w:t xml:space="preserve">: An </w:t>
+      </w:r>
+      <w:r>
+        <w:rPr>
+          <w:b/>
+          <w:bCs/>
+        </w:rPr>
+        <w:t>object</w:t>
+      </w:r>
+      <w:r>
+        <w:t xml:space="preserve"> is an instance of a class. It is created using the class constructor and can use the attributes and methods defined in the class.</w:t>
+      </w:r>
+    </w:p>
+    <w:p>
+      <w:r>
+        <w:t>Example:</w:t>
+      </w:r>
+    </w:p>
+    <w:p>
+      <w:r>
+        <w:t>python</w:t>
+      </w:r>
+    </w:p>
+    <w:p>
+      <w:r>
+        <w:t>Copy code</w:t>
+      </w:r>
+    </w:p>
+    <w:p>
+      <w:proofErr w:type="spellStart"/>
+      <w:r>
+        <w:t>my_car</w:t>
+      </w:r>
+      <w:proofErr w:type="spellEnd"/>
+      <w:r>
+        <w:t xml:space="preserve"> = </w:t>
+      </w:r>
+      <w:proofErr w:type="gramStart"/>
+      <w:r>
+        <w:t>Car(</w:t>
+      </w:r>
+      <w:proofErr w:type="gramEnd"/>
+      <w:r>
+        <w:t>"Toyota", "Corolla")</w:t>
+      </w:r>
+    </w:p>
+    <w:p>
+      <w:proofErr w:type="spellStart"/>
+      <w:r>
+        <w:t>my_</w:t>
+      </w:r>
+      <w:proofErr w:type="gramStart"/>
+      <w:r>
+        <w:t>car.display</w:t>
+      </w:r>
+      <w:proofErr w:type="spellEnd"/>
+      <w:proofErr w:type="gramEnd"/>
+      <w:r>
+        <w:t>()  # Output: Car: Toyota, Model: Corolla</w:t>
+      </w:r>
+    </w:p>
+    <w:p>
+      <w:pPr>
+        <w:rPr>
+          <w:b/>
+          <w:bCs/>
+        </w:rPr>
+      </w:pPr>
+      <w:r>
+        <w:rPr>
+          <w:b/>
+          <w:bCs/>
+        </w:rPr>
+        <w:t>5. What is inheritance in Python? How does it support reusability?</w:t>
+      </w:r>
+    </w:p>
+    <w:p>
+      <w:r>
+        <w:rPr>
+          <w:b/>
+          <w:bCs/>
+        </w:rPr>
+        <w:t>Answer</w:t>
+      </w:r>
+      <w:r>
+        <w:t xml:space="preserve">: </w:t>
+      </w:r>
+      <w:r>
+        <w:rPr>
+          <w:b/>
+          <w:bCs/>
+        </w:rPr>
+        <w:t>Inheritance</w:t>
+      </w:r>
+      <w:r>
+        <w:t xml:space="preserve"> allows one class (child class) to inherit attributes and methods from another class (parent class). This promotes code reusability, allowing child classes to use the functionality of parent classes without rewriting code.</w:t>
+      </w:r>
+    </w:p>
+    <w:p>
+      <w:r>
+        <w:t>Example:</w:t>
+      </w:r>
+    </w:p>
+    <w:p>
+      <w:r>
+        <w:t>python</w:t>
+      </w:r>
+    </w:p>
+    <w:p>
+      <w:r>
+        <w:t>Copy code</w:t>
+      </w:r>
+    </w:p>
+    <w:p>
+      <w:r>
+        <w:t>class Vehicle:</w:t>
+      </w:r>
+    </w:p>
+    <w:p>
+      <w:r>
+        <w:t xml:space="preserve">    def __</w:t>
+      </w:r>
+      <w:proofErr w:type="spellStart"/>
+      <w:r>
+        <w:t>init</w:t>
+      </w:r>
+      <w:proofErr w:type="spellEnd"/>
+      <w:r>
+        <w:t>_</w:t>
+      </w:r>
+      <w:proofErr w:type="gramStart"/>
+      <w:r>
+        <w:t>_(</w:t>
+      </w:r>
+      <w:proofErr w:type="gramEnd"/>
+      <w:r>
+        <w:t>self, brand):</w:t>
+      </w:r>
+    </w:p>
+    <w:p>
+      <w:r>
+        <w:t xml:space="preserve">        </w:t>
+      </w:r>
+      <w:proofErr w:type="spellStart"/>
+      <w:proofErr w:type="gramStart"/>
+      <w:r>
+        <w:t>self.brand</w:t>
+      </w:r>
+      <w:proofErr w:type="spellEnd"/>
+      <w:proofErr w:type="gramEnd"/>
+      <w:r>
+        <w:t xml:space="preserve"> = brand</w:t>
+      </w:r>
+    </w:p>
+    <w:p/>
     <w:p>
       <w:r>
         <w:lastRenderedPageBreak/>
+        <w:t xml:space="preserve">    def start(self):</w:t>
+      </w:r>
+    </w:p>
+    <w:p>
+      <w:r>
+        <w:t xml:space="preserve">        print(f"{</w:t>
+      </w:r>
+      <w:proofErr w:type="spellStart"/>
+      <w:proofErr w:type="gramStart"/>
+      <w:r>
+        <w:t>self.brand</w:t>
+      </w:r>
+      <w:proofErr w:type="spellEnd"/>
+      <w:proofErr w:type="gramEnd"/>
+      <w:r>
+        <w:t>} vehicle started")</w:t>
+      </w:r>
+    </w:p>
+    <w:p/>
+    <w:p>
+      <w:r>
+        <w:t xml:space="preserve">class </w:t>
+      </w:r>
+      <w:proofErr w:type="gramStart"/>
+      <w:r>
+        <w:t>Car(</w:t>
+      </w:r>
+      <w:proofErr w:type="gramEnd"/>
+      <w:r>
+        <w:t>Vehicle):</w:t>
+      </w:r>
+    </w:p>
+    <w:p>
+      <w:r>
+        <w:t xml:space="preserve">    def __</w:t>
+      </w:r>
+      <w:proofErr w:type="spellStart"/>
+      <w:r>
+        <w:t>init</w:t>
+      </w:r>
+      <w:proofErr w:type="spellEnd"/>
+      <w:r>
+        <w:t>_</w:t>
+      </w:r>
+      <w:proofErr w:type="gramStart"/>
+      <w:r>
+        <w:t>_(</w:t>
+      </w:r>
+      <w:proofErr w:type="gramEnd"/>
+      <w:r>
+        <w:t>self, brand, model):</w:t>
+      </w:r>
+    </w:p>
+    <w:p>
+      <w:r>
+        <w:t xml:space="preserve">        super(</w:t>
+      </w:r>
+      <w:proofErr w:type="gramStart"/>
+      <w:r>
+        <w:t>)._</w:t>
+      </w:r>
+      <w:proofErr w:type="gramEnd"/>
+      <w:r>
+        <w:t>_</w:t>
+      </w:r>
+      <w:proofErr w:type="spellStart"/>
+      <w:r>
+        <w:t>init</w:t>
+      </w:r>
+      <w:proofErr w:type="spellEnd"/>
+      <w:r>
+        <w:t>__(brand)</w:t>
+      </w:r>
+    </w:p>
+    <w:p>
+      <w:r>
         <w:t xml:space="preserve">        </w:t>
       </w:r>
       <w:proofErr w:type="spellStart"/>
-      <w:r>
-        <w:t>self.make</w:t>
-      </w:r>
-      <w:proofErr w:type="spellEnd"/>
-      <w:r>
-        <w:t xml:space="preserve"> = make</w:t>
+      <w:proofErr w:type="gramStart"/>
+      <w:r>
+        <w:t>self.model</w:t>
+      </w:r>
+      <w:proofErr w:type="spellEnd"/>
+      <w:proofErr w:type="gramEnd"/>
+      <w:r>
+        <w:t xml:space="preserve"> = model</w:t>
+      </w:r>
+    </w:p>
+    <w:p/>
+    <w:p>
+      <w:r>
+        <w:t xml:space="preserve">    def display(self):</w:t>
       </w:r>
     </w:p>
     <w:p>
       <w:r>
         <w:t xml:space="preserve">        </w:t>
       </w:r>
+      <w:proofErr w:type="gramStart"/>
+      <w:r>
+        <w:t>print(</w:t>
+      </w:r>
+      <w:proofErr w:type="spellStart"/>
+      <w:proofErr w:type="gramEnd"/>
+      <w:r>
+        <w:t>f"Car</w:t>
+      </w:r>
+      <w:proofErr w:type="spellEnd"/>
+      <w:r>
+        <w:t>: {</w:t>
+      </w:r>
+      <w:proofErr w:type="spellStart"/>
+      <w:r>
+        <w:t>self.brand</w:t>
+      </w:r>
+      <w:proofErr w:type="spellEnd"/>
+      <w:r>
+        <w:t>}, Model: {</w:t>
+      </w:r>
       <w:proofErr w:type="spellStart"/>
       <w:r>
         <w:t>self.model</w:t>
       </w:r>
       <w:proofErr w:type="spellEnd"/>
       <w:r>
-        <w:t xml:space="preserve"> = model</w:t>
+        <w:t>}")</w:t>
+      </w:r>
+    </w:p>
+    <w:p>
+      <w:pPr>
+        <w:rPr>
+          <w:b/>
+          <w:bCs/>
+        </w:rPr>
+      </w:pPr>
+      <w:r>
+        <w:rPr>
+          <w:b/>
+          <w:bCs/>
+        </w:rPr>
+        <w:t>6. What is polymorphism in Python?</w:t>
+      </w:r>
+    </w:p>
+    <w:p>
+      <w:r>
+        <w:rPr>
+          <w:b/>
+          <w:bCs/>
+        </w:rPr>
+        <w:t>Answer</w:t>
+      </w:r>
+      <w:r>
+        <w:t xml:space="preserve">: </w:t>
+      </w:r>
+      <w:r>
+        <w:rPr>
+          <w:b/>
+          <w:bCs/>
+        </w:rPr>
+        <w:t>Polymorphism</w:t>
+      </w:r>
+      <w:r>
+        <w:t xml:space="preserve"> allows objects of different types to be treated as objects of a common supertype. It supports method overloading and method overriding.</w:t>
+      </w:r>
+    </w:p>
+    <w:p>
+      <w:r>
+        <w:t xml:space="preserve">Example of </w:t>
+      </w:r>
+      <w:r>
+        <w:rPr>
+          <w:b/>
+          <w:bCs/>
+        </w:rPr>
+        <w:t>method overriding</w:t>
+      </w:r>
+      <w:r>
+        <w:t>:</w:t>
+      </w:r>
+    </w:p>
+    <w:p>
+      <w:r>
+        <w:t>python</w:t>
+      </w:r>
+    </w:p>
+    <w:p>
+      <w:r>
+        <w:t>Copy code</w:t>
+      </w:r>
+    </w:p>
+    <w:p>
+      <w:r>
+        <w:t>class Animal:</w:t>
+      </w:r>
+    </w:p>
+    <w:p>
+      <w:r>
+        <w:t xml:space="preserve">    def sound(self):</w:t>
+      </w:r>
+    </w:p>
+    <w:p>
+      <w:r>
+        <w:t xml:space="preserve">        </w:t>
+      </w:r>
+      <w:proofErr w:type="gramStart"/>
+      <w:r>
+        <w:t>print(</w:t>
+      </w:r>
+      <w:proofErr w:type="gramEnd"/>
+      <w:r>
+        <w:t>"This animal makes a sound")</w:t>
       </w:r>
     </w:p>
     <w:p/>
     <w:p>
       <w:r>
-        <w:t xml:space="preserve">    def display(self):</w:t>
-      </w:r>
-    </w:p>
-    <w:p>
-      <w:r>
-        <w:t xml:space="preserve">        print(</w:t>
-      </w:r>
-      <w:proofErr w:type="spellStart"/>
-      <w:r>
-        <w:t>f"Car</w:t>
-      </w:r>
-      <w:proofErr w:type="spellEnd"/>
-      <w:r>
-        <w:t>: {</w:t>
-      </w:r>
-      <w:proofErr w:type="spellStart"/>
-      <w:r>
-        <w:t>self.make</w:t>
-      </w:r>
-      <w:proofErr w:type="spellEnd"/>
-      <w:r>
-        <w:t>}, Model: {</w:t>
-      </w:r>
-      <w:proofErr w:type="spellStart"/>
-      <w:r>
-        <w:t>self.model</w:t>
-      </w:r>
-      <w:proofErr w:type="spellEnd"/>
-      <w:r>
-        <w:t>}")</w:t>
-      </w:r>
-    </w:p>
-    <w:p>
-      <w:pPr>
-        <w:rPr>
-          <w:b/>
-          <w:bCs/>
-        </w:rPr>
-      </w:pPr>
-      <w:r>
-        <w:rPr>
-          <w:b/>
-          <w:bCs/>
-        </w:rPr>
-        <w:t>4. What is an object in Python?</w:t>
-      </w:r>
-    </w:p>
-    <w:p>
-      <w:r>
-        <w:rPr>
-          <w:b/>
-          <w:bCs/>
-        </w:rPr>
-        <w:t>Answer</w:t>
-      </w:r>
-      <w:r>
-        <w:t xml:space="preserve">: An </w:t>
-      </w:r>
-      <w:r>
-        <w:rPr>
-          <w:b/>
-          <w:bCs/>
-        </w:rPr>
-        <w:t>object</w:t>
-      </w:r>
-      <w:r>
-        <w:t xml:space="preserve"> is an instance of a class. It is created using the class constructor and can use the attributes and methods defined in the class.</w:t>
-      </w:r>
-    </w:p>
-    <w:p>
-      <w:r>
-        <w:t>Example:</w:t>
-      </w:r>
-    </w:p>
-    <w:p>
-      <w:r>
-        <w:t>python</w:t>
-      </w:r>
-    </w:p>
-    <w:p>
-      <w:r>
-        <w:t>Copy code</w:t>
-      </w:r>
-    </w:p>
-    <w:p>
-      <w:proofErr w:type="spellStart"/>
-      <w:r>
-        <w:t>my_car</w:t>
-      </w:r>
-      <w:proofErr w:type="spellEnd"/>
-      <w:r>
-        <w:t xml:space="preserve"> = Car("Toyota", "Corolla")</w:t>
-      </w:r>
-    </w:p>
-    <w:p>
-      <w:proofErr w:type="spellStart"/>
-      <w:r>
-        <w:t>my_car.display</w:t>
-      </w:r>
-      <w:proofErr w:type="spellEnd"/>
-      <w:r>
-        <w:t>()  # Output: Car: Toyota, Model: Corolla</w:t>
-      </w:r>
-    </w:p>
-    <w:p>
-      <w:pPr>
-        <w:rPr>
-          <w:b/>
-          <w:bCs/>
-        </w:rPr>
-      </w:pPr>
-      <w:r>
-        <w:rPr>
-          <w:b/>
-          <w:bCs/>
-        </w:rPr>
-        <w:t>5. What is inheritance in Python? How does it support reusability?</w:t>
-      </w:r>
-    </w:p>
-    <w:p>
-      <w:r>
-        <w:rPr>
-          <w:b/>
-          <w:bCs/>
-        </w:rPr>
-        <w:t>Answer</w:t>
-      </w:r>
-      <w:r>
-        <w:t xml:space="preserve">: </w:t>
-      </w:r>
-      <w:r>
-        <w:rPr>
-          <w:b/>
-          <w:bCs/>
-        </w:rPr>
-        <w:t>Inheritance</w:t>
-      </w:r>
-      <w:r>
-        <w:t xml:space="preserve"> allows one class (child class) to inherit attributes and methods from another class (parent class). This promotes code reusability, allowing child classes to use the functionality of parent classes without rewriting code.</w:t>
-      </w:r>
-    </w:p>
-    <w:p>
-      <w:r>
-        <w:t>Example:</w:t>
-      </w:r>
-    </w:p>
-    <w:p>
-      <w:r>
-        <w:t>python</w:t>
-      </w:r>
-    </w:p>
-    <w:p>
-      <w:r>
-        <w:t>Copy code</w:t>
-      </w:r>
-    </w:p>
-    <w:p>
-      <w:r>
-        <w:t>class Vehicle:</w:t>
-      </w:r>
-    </w:p>
-    <w:p>
-      <w:r>
-        <w:t xml:space="preserve">    def __</w:t>
-      </w:r>
-      <w:proofErr w:type="spellStart"/>
-      <w:r>
-        <w:t>init</w:t>
-      </w:r>
-      <w:proofErr w:type="spellEnd"/>
-      <w:r>
-        <w:t>__(self, brand):</w:t>
+        <w:t xml:space="preserve">class </w:t>
+      </w:r>
+      <w:proofErr w:type="gramStart"/>
+      <w:r>
+        <w:t>Dog(</w:t>
+      </w:r>
+      <w:proofErr w:type="gramEnd"/>
+      <w:r>
+        <w:t>Animal):</w:t>
+      </w:r>
+    </w:p>
+    <w:p>
+      <w:r>
+        <w:t xml:space="preserve">    def sound(self):</w:t>
       </w:r>
     </w:p>
     <w:p>
       <w:r>
         <w:t xml:space="preserve">        </w:t>
       </w:r>
-      <w:proofErr w:type="spellStart"/>
-      <w:r>
-        <w:t>self.brand</w:t>
-      </w:r>
-      <w:proofErr w:type="spellEnd"/>
-      <w:r>
-        <w:t xml:space="preserve"> = brand</w:t>
+      <w:proofErr w:type="gramStart"/>
+      <w:r>
+        <w:t>print(</w:t>
+      </w:r>
+      <w:proofErr w:type="gramEnd"/>
+      <w:r>
+        <w:t>"The dog barks")</w:t>
       </w:r>
     </w:p>
     <w:p/>
     <w:p>
       <w:r>
-        <w:t xml:space="preserve">    def start(self):</w:t>
-      </w:r>
-    </w:p>
-    <w:p>
-      <w:r>
-        <w:t xml:space="preserve">        print(f"{</w:t>
-      </w:r>
-      <w:proofErr w:type="spellStart"/>
-      <w:r>
-        <w:t>self.brand</w:t>
-      </w:r>
-      <w:proofErr w:type="spellEnd"/>
-      <w:r>
-        <w:t>} vehicle started")</w:t>
+        <w:t xml:space="preserve">class </w:t>
+      </w:r>
+      <w:proofErr w:type="gramStart"/>
+      <w:r>
+        <w:t>Cat(</w:t>
+      </w:r>
+      <w:proofErr w:type="gramEnd"/>
+      <w:r>
+        <w:t>Animal):</w:t>
+      </w:r>
+    </w:p>
+    <w:p>
+      <w:r>
+        <w:t xml:space="preserve">    def sound(self):</w:t>
+      </w:r>
+    </w:p>
+    <w:p>
+      <w:r>
+        <w:t xml:space="preserve">        </w:t>
+      </w:r>
+      <w:proofErr w:type="gramStart"/>
+      <w:r>
+        <w:t>print(</w:t>
+      </w:r>
+      <w:proofErr w:type="gramEnd"/>
+      <w:r>
+        <w:t>"The cat meows")</w:t>
       </w:r>
     </w:p>
     <w:p/>
     <w:p>
       <w:r>
-        <w:t>class Car(Vehicle):</w:t>
-      </w:r>
-    </w:p>
-    <w:p>
-      <w:r>
-        <w:t xml:space="preserve">    def __</w:t>
-      </w:r>
-      <w:proofErr w:type="spellStart"/>
-      <w:r>
-        <w:t>init</w:t>
-      </w:r>
-      <w:proofErr w:type="spellEnd"/>
-      <w:r>
-        <w:t>__(self, brand, model):</w:t>
-      </w:r>
-    </w:p>
-    <w:p>
-      <w:r>
         <w:lastRenderedPageBreak/>
-        <w:t xml:space="preserve">        super().__</w:t>
-      </w:r>
-      <w:proofErr w:type="spellStart"/>
-      <w:r>
-        <w:t>init</w:t>
-      </w:r>
-      <w:proofErr w:type="spellEnd"/>
-      <w:r>
-        <w:t>__(brand)</w:t>
-      </w:r>
-    </w:p>
-    <w:p>
-      <w:r>
-        <w:t xml:space="preserve">        </w:t>
-      </w:r>
-      <w:proofErr w:type="spellStart"/>
-      <w:r>
-        <w:t>self.model</w:t>
-      </w:r>
-      <w:proofErr w:type="spellEnd"/>
-      <w:r>
-        <w:t xml:space="preserve"> = model</w:t>
+        <w:t># Example</w:t>
+      </w:r>
+    </w:p>
+    <w:p>
+      <w:r>
+        <w:t xml:space="preserve">animal = </w:t>
+      </w:r>
+      <w:proofErr w:type="gramStart"/>
+      <w:r>
+        <w:t>Animal(</w:t>
+      </w:r>
+      <w:proofErr w:type="gramEnd"/>
+      <w:r>
+        <w:t>)</w:t>
+      </w:r>
+    </w:p>
+    <w:p>
+      <w:r>
+        <w:t xml:space="preserve">dog = </w:t>
+      </w:r>
+      <w:proofErr w:type="gramStart"/>
+      <w:r>
+        <w:t>Dog(</w:t>
+      </w:r>
+      <w:proofErr w:type="gramEnd"/>
+      <w:r>
+        <w:t>)</w:t>
+      </w:r>
+    </w:p>
+    <w:p>
+      <w:r>
+        <w:t xml:space="preserve">cat = </w:t>
+      </w:r>
+      <w:proofErr w:type="gramStart"/>
+      <w:r>
+        <w:t>Cat(</w:t>
+      </w:r>
+      <w:proofErr w:type="gramEnd"/>
+      <w:r>
+        <w:t>)</w:t>
       </w:r>
     </w:p>
     <w:p/>
     <w:p>
-      <w:r>
-        <w:t xml:space="preserve">    def display(self):</w:t>
-      </w:r>
-    </w:p>
-    <w:p>
-      <w:r>
-        <w:t xml:space="preserve">        print(</w:t>
-      </w:r>
-      <w:proofErr w:type="spellStart"/>
-      <w:r>
-        <w:t>f"Car</w:t>
-      </w:r>
-      <w:proofErr w:type="spellEnd"/>
-      <w:r>
-        <w:t>: {</w:t>
-      </w:r>
-      <w:proofErr w:type="spellStart"/>
-      <w:r>
-        <w:t>self.brand</w:t>
-      </w:r>
-      <w:proofErr w:type="spellEnd"/>
-      <w:r>
-        <w:t>}, Model: {</w:t>
-      </w:r>
-      <w:proofErr w:type="spellStart"/>
-      <w:r>
-        <w:t>self.model</w:t>
-      </w:r>
-      <w:proofErr w:type="spellEnd"/>
-      <w:r>
-        <w:t>}")</w:t>
-      </w:r>
-    </w:p>
-    <w:p>
-      <w:pPr>
-        <w:rPr>
-          <w:b/>
-          <w:bCs/>
-        </w:rPr>
-      </w:pPr>
-      <w:r>
-        <w:rPr>
-          <w:b/>
-          <w:bCs/>
-        </w:rPr>
-        <w:t>6. What is polymorphism in Python?</w:t>
-      </w:r>
-    </w:p>
-    <w:p>
-      <w:r>
-        <w:rPr>
-          <w:b/>
-          <w:bCs/>
-        </w:rPr>
-        <w:t>Answer</w:t>
-      </w:r>
-      <w:r>
-        <w:t xml:space="preserve">: </w:t>
-      </w:r>
-      <w:r>
-        <w:rPr>
-          <w:b/>
-          <w:bCs/>
-        </w:rPr>
-        <w:t>Polymorphism</w:t>
-      </w:r>
-      <w:r>
-        <w:t xml:space="preserve"> allows objects of different types to be treated as objects of a common supertype. It supports method overloading and method overriding.</w:t>
-      </w:r>
-    </w:p>
-    <w:p>
-      <w:r>
-        <w:t xml:space="preserve">Example of </w:t>
-      </w:r>
-      <w:r>
-        <w:rPr>
-          <w:b/>
-          <w:bCs/>
-        </w:rPr>
-        <w:t>method overriding</w:t>
-      </w:r>
-      <w:r>
-        <w:t>:</w:t>
-      </w:r>
-    </w:p>
-    <w:p>
-      <w:r>
-        <w:t>python</w:t>
-      </w:r>
-    </w:p>
-    <w:p>
-      <w:r>
-        <w:t>Copy code</w:t>
-      </w:r>
-    </w:p>
-    <w:p>
-      <w:r>
-        <w:t>class Animal:</w:t>
-      </w:r>
-    </w:p>
-    <w:p>
-      <w:r>
-        <w:t xml:space="preserve">    def sound(self):</w:t>
-      </w:r>
-    </w:p>
-    <w:p>
-      <w:r>
-        <w:t xml:space="preserve">        print("This animal makes a sound")</w:t>
-      </w:r>
-    </w:p>
-    <w:p/>
-    <w:p>
-      <w:r>
-        <w:t>class Dog(Animal):</w:t>
-      </w:r>
-    </w:p>
-    <w:p>
-      <w:r>
-        <w:t xml:space="preserve">    def sound(self):</w:t>
-      </w:r>
-    </w:p>
-    <w:p>
-      <w:r>
-        <w:t xml:space="preserve">        print("The dog barks")</w:t>
-      </w:r>
-    </w:p>
-    <w:p/>
-    <w:p>
-      <w:r>
-        <w:t>class Cat(Animal):</w:t>
-      </w:r>
-    </w:p>
-    <w:p>
-      <w:r>
-        <w:t xml:space="preserve">    def sound(self):</w:t>
-      </w:r>
-    </w:p>
-    <w:p>
-      <w:r>
-        <w:t xml:space="preserve">        print("The cat meows")</w:t>
-      </w:r>
-    </w:p>
-    <w:p/>
-    <w:p>
-      <w:r>
-        <w:t># Example</w:t>
-      </w:r>
-    </w:p>
-    <w:p>
-      <w:r>
-        <w:t>animal = Animal()</w:t>
-      </w:r>
-    </w:p>
-    <w:p>
-      <w:r>
-        <w:t>dog = Dog()</w:t>
-      </w:r>
-    </w:p>
-    <w:p>
-      <w:r>
-        <w:t>cat = Cat()</w:t>
-      </w:r>
-    </w:p>
-    <w:p/>
-    <w:p>
-      <w:proofErr w:type="spellStart"/>
-      <w:r>
-        <w:lastRenderedPageBreak/>
+      <w:proofErr w:type="spellStart"/>
+      <w:proofErr w:type="gramStart"/>
+      <w:r>
         <w:t>animal.sound</w:t>
       </w:r>
       <w:proofErr w:type="spellEnd"/>
+      <w:proofErr w:type="gramEnd"/>
       <w:r>
         <w:t>()  # Output: This animal makes a sound</w:t>
       </w:r>
     </w:p>
     <w:p>
       <w:proofErr w:type="spellStart"/>
+      <w:proofErr w:type="gramStart"/>
       <w:r>
         <w:t>dog.sound</w:t>
       </w:r>
       <w:proofErr w:type="spellEnd"/>
+      <w:proofErr w:type="gramEnd"/>
       <w:r>
         <w:t>()     # Output: The dog barks</w:t>
       </w:r>
     </w:p>
     <w:p>
       <w:proofErr w:type="spellStart"/>
+      <w:proofErr w:type="gramStart"/>
       <w:r>
         <w:t>cat.sound</w:t>
       </w:r>
       <w:proofErr w:type="spellEnd"/>
+      <w:proofErr w:type="gramEnd"/>
       <w:r>
         <w:t>()     # Output: The cat meows</w:t>
       </w:r>
@@ -3140,12 +3514,28 @@
       </w:r>
       <w:proofErr w:type="spellEnd"/>
       <w:r>
-        <w:t>__(self, name, salary):</w:t>
-      </w:r>
-    </w:p>
-    <w:p>
-      <w:r>
-        <w:t xml:space="preserve">        self.name = name  # Public attribute</w:t>
+        <w:t>_</w:t>
+      </w:r>
+      <w:proofErr w:type="gramStart"/>
+      <w:r>
+        <w:t>_(</w:t>
+      </w:r>
+      <w:proofErr w:type="gramEnd"/>
+      <w:r>
+        <w:t>self, name, salary):</w:t>
+      </w:r>
+    </w:p>
+    <w:p>
+      <w:r>
+        <w:t xml:space="preserve">        self.name = </w:t>
+      </w:r>
+      <w:proofErr w:type="gramStart"/>
+      <w:r>
+        <w:t>name  #</w:t>
+      </w:r>
+      <w:proofErr w:type="gramEnd"/>
+      <w:r>
+        <w:t xml:space="preserve"> Public attribute</w:t>
       </w:r>
     </w:p>
     <w:p>
@@ -3153,8 +3543,13 @@
         <w:t xml:space="preserve">        </w:t>
       </w:r>
       <w:proofErr w:type="spellStart"/>
-      <w:r>
-        <w:t>self._salary</w:t>
+      <w:proofErr w:type="gramStart"/>
+      <w:r>
+        <w:t>self._</w:t>
+      </w:r>
+      <w:proofErr w:type="gramEnd"/>
+      <w:r>
+        <w:t>salary</w:t>
       </w:r>
       <w:proofErr w:type="spellEnd"/>
       <w:r>
@@ -3166,8 +3561,13 @@
         <w:t xml:space="preserve">        </w:t>
       </w:r>
       <w:proofErr w:type="spellStart"/>
-      <w:r>
-        <w:t>self.__bonus</w:t>
+      <w:proofErr w:type="gramStart"/>
+      <w:r>
+        <w:t>self._</w:t>
+      </w:r>
+      <w:proofErr w:type="gramEnd"/>
+      <w:r>
+        <w:t>_bonus</w:t>
       </w:r>
       <w:proofErr w:type="spellEnd"/>
       <w:r>
@@ -3193,8 +3593,13 @@
         <w:t xml:space="preserve">        return </w:t>
       </w:r>
       <w:proofErr w:type="spellStart"/>
-      <w:r>
-        <w:t>self.__bonus</w:t>
+      <w:proofErr w:type="gramStart"/>
+      <w:r>
+        <w:t>self._</w:t>
+      </w:r>
+      <w:proofErr w:type="gramEnd"/>
+      <w:r>
+        <w:t>_bonus</w:t>
       </w:r>
       <w:proofErr w:type="spellEnd"/>
     </w:p>
@@ -3219,6 +3624,7 @@
           <w:b/>
           <w:bCs/>
         </w:rPr>
+        <w:lastRenderedPageBreak/>
         <w:t>Answer</w:t>
       </w:r>
       <w:r>
@@ -3260,7 +3666,6 @@
     </w:p>
     <w:p>
       <w:r>
-        <w:lastRenderedPageBreak/>
         <w:t xml:space="preserve">from </w:t>
       </w:r>
       <w:proofErr w:type="spellStart"/>
@@ -3280,7 +3685,15 @@
     <w:p/>
     <w:p>
       <w:r>
-        <w:t>class Animal(ABC):</w:t>
+        <w:t xml:space="preserve">class </w:t>
+      </w:r>
+      <w:proofErr w:type="gramStart"/>
+      <w:r>
+        <w:t>Animal(</w:t>
+      </w:r>
+      <w:proofErr w:type="gramEnd"/>
+      <w:r>
+        <w:t>ABC):</w:t>
       </w:r>
     </w:p>
     <w:p>
@@ -3301,7 +3714,15 @@
     <w:p/>
     <w:p>
       <w:r>
-        <w:t>class Dog(Animal):</w:t>
+        <w:t xml:space="preserve">class </w:t>
+      </w:r>
+      <w:proofErr w:type="gramStart"/>
+      <w:r>
+        <w:t>Dog(</w:t>
+      </w:r>
+      <w:proofErr w:type="gramEnd"/>
+      <w:r>
+        <w:t>Animal):</w:t>
       </w:r>
     </w:p>
     <w:p>
@@ -3322,15 +3743,25 @@
     </w:p>
     <w:p>
       <w:r>
-        <w:t>dog = Dog()</w:t>
-      </w:r>
-    </w:p>
-    <w:p>
-      <w:proofErr w:type="spellStart"/>
+        <w:t xml:space="preserve">dog = </w:t>
+      </w:r>
+      <w:proofErr w:type="gramStart"/>
+      <w:r>
+        <w:t>Dog(</w:t>
+      </w:r>
+      <w:proofErr w:type="gramEnd"/>
+      <w:r>
+        <w:t>)</w:t>
+      </w:r>
+    </w:p>
+    <w:p>
+      <w:proofErr w:type="spellStart"/>
+      <w:proofErr w:type="gramStart"/>
       <w:r>
         <w:t>dog.sound</w:t>
       </w:r>
       <w:proofErr w:type="spellEnd"/>
+      <w:proofErr w:type="gramEnd"/>
       <w:r>
         <w:t>()  # Output: Barks</w:t>
       </w:r>
@@ -3437,6 +3868,7 @@
     </w:p>
     <w:p>
       <w:r>
+        <w:lastRenderedPageBreak/>
         <w:t>Example:</w:t>
       </w:r>
     </w:p>
@@ -3470,125 +3902,231 @@
     </w:p>
     <w:p>
       <w:r>
+        <w:t xml:space="preserve">        </w:t>
+      </w:r>
+      <w:proofErr w:type="gramStart"/>
+      <w:r>
+        <w:t>print(</w:t>
+      </w:r>
+      <w:proofErr w:type="gramEnd"/>
+      <w:r>
+        <w:t>"Method A")</w:t>
+      </w:r>
+    </w:p>
+    <w:p/>
+    <w:p>
+      <w:r>
+        <w:t>class B:</w:t>
+      </w:r>
+    </w:p>
+    <w:p>
+      <w:r>
+        <w:t xml:space="preserve">    def </w:t>
+      </w:r>
+      <w:proofErr w:type="spellStart"/>
+      <w:r>
+        <w:t>method_b</w:t>
+      </w:r>
+      <w:proofErr w:type="spellEnd"/>
+      <w:r>
+        <w:t>(self):</w:t>
+      </w:r>
+    </w:p>
+    <w:p>
+      <w:r>
+        <w:t xml:space="preserve">        </w:t>
+      </w:r>
+      <w:proofErr w:type="gramStart"/>
+      <w:r>
+        <w:t>print(</w:t>
+      </w:r>
+      <w:proofErr w:type="gramEnd"/>
+      <w:r>
+        <w:t>"Method B")</w:t>
+      </w:r>
+    </w:p>
+    <w:p/>
+    <w:p>
+      <w:r>
+        <w:t xml:space="preserve">class </w:t>
+      </w:r>
+      <w:proofErr w:type="gramStart"/>
+      <w:r>
+        <w:t>C(</w:t>
+      </w:r>
+      <w:proofErr w:type="gramEnd"/>
+      <w:r>
+        <w:t>A, B):</w:t>
+      </w:r>
+    </w:p>
+    <w:p>
+      <w:r>
+        <w:t xml:space="preserve">    pass</w:t>
+      </w:r>
+    </w:p>
+    <w:p/>
+    <w:p>
+      <w:proofErr w:type="spellStart"/>
+      <w:r>
+        <w:t>obj</w:t>
+      </w:r>
+      <w:proofErr w:type="spellEnd"/>
+      <w:r>
+        <w:t xml:space="preserve"> = </w:t>
+      </w:r>
+      <w:proofErr w:type="gramStart"/>
+      <w:r>
+        <w:t>C(</w:t>
+      </w:r>
+      <w:proofErr w:type="gramEnd"/>
+      <w:r>
+        <w:t>)</w:t>
+      </w:r>
+    </w:p>
+    <w:p>
+      <w:proofErr w:type="spellStart"/>
+      <w:proofErr w:type="gramStart"/>
+      <w:r>
+        <w:t>obj.method</w:t>
+      </w:r>
+      <w:proofErr w:type="gramEnd"/>
+      <w:r>
+        <w:t>_a</w:t>
+      </w:r>
+      <w:proofErr w:type="spellEnd"/>
+      <w:r>
+        <w:t>()  # Output: Method A</w:t>
+      </w:r>
+    </w:p>
+    <w:p>
+      <w:proofErr w:type="spellStart"/>
+      <w:proofErr w:type="gramStart"/>
+      <w:r>
+        <w:t>obj.method</w:t>
+      </w:r>
+      <w:proofErr w:type="gramEnd"/>
+      <w:r>
+        <w:t>_b</w:t>
+      </w:r>
+      <w:proofErr w:type="spellEnd"/>
+      <w:r>
+        <w:t>()  # Output: Method B</w:t>
+      </w:r>
+    </w:p>
+    <w:p>
+      <w:pPr>
+        <w:rPr>
+          <w:b/>
+          <w:bCs/>
+        </w:rPr>
+      </w:pPr>
+      <w:r>
+        <w:rPr>
+          <w:b/>
+          <w:bCs/>
+        </w:rPr>
+        <w:t xml:space="preserve">11. What is the use of </w:t>
+      </w:r>
+      <w:proofErr w:type="gramStart"/>
+      <w:r>
+        <w:rPr>
+          <w:b/>
+          <w:bCs/>
+        </w:rPr>
+        <w:t>super(</w:t>
+      </w:r>
+      <w:proofErr w:type="gramEnd"/>
+      <w:r>
+        <w:rPr>
+          <w:b/>
+          <w:bCs/>
+        </w:rPr>
+        <w:t>) in Python?</w:t>
+      </w:r>
+    </w:p>
+    <w:p>
+      <w:r>
+        <w:rPr>
+          <w:b/>
+          <w:bCs/>
+        </w:rPr>
+        <w:t>Answer</w:t>
+      </w:r>
+      <w:r>
+        <w:t xml:space="preserve">: </w:t>
+      </w:r>
+      <w:proofErr w:type="gramStart"/>
+      <w:r>
+        <w:t>super(</w:t>
+      </w:r>
+      <w:proofErr w:type="gramEnd"/>
+      <w:r>
+        <w:t>) is used to call a method from the parent class in the child class, enabling access to overridden methods or constructors.</w:t>
+      </w:r>
+    </w:p>
+    <w:p>
+      <w:r>
+        <w:t>Example:</w:t>
+      </w:r>
+    </w:p>
+    <w:p>
+      <w:r>
+        <w:t>python</w:t>
+      </w:r>
+    </w:p>
+    <w:p>
+      <w:r>
+        <w:t>Copy code</w:t>
+      </w:r>
+    </w:p>
+    <w:p>
+      <w:r>
+        <w:t>class Parent:</w:t>
+      </w:r>
+    </w:p>
+    <w:p>
+      <w:r>
+        <w:t xml:space="preserve">    def __</w:t>
+      </w:r>
+      <w:proofErr w:type="spellStart"/>
+      <w:r>
+        <w:t>init</w:t>
+      </w:r>
+      <w:proofErr w:type="spellEnd"/>
+      <w:r>
+        <w:t>_</w:t>
+      </w:r>
+      <w:proofErr w:type="gramStart"/>
+      <w:r>
+        <w:t>_(</w:t>
+      </w:r>
+      <w:proofErr w:type="gramEnd"/>
+      <w:r>
+        <w:t>self, name):</w:t>
+      </w:r>
+    </w:p>
+    <w:p>
+      <w:r>
+        <w:t xml:space="preserve">        self.name = name</w:t>
+      </w:r>
+    </w:p>
+    <w:p/>
+    <w:p>
+      <w:r>
+        <w:t xml:space="preserve">class </w:t>
+      </w:r>
+      <w:proofErr w:type="gramStart"/>
+      <w:r>
+        <w:t>Child(</w:t>
+      </w:r>
+      <w:proofErr w:type="gramEnd"/>
+      <w:r>
+        <w:t>Parent):</w:t>
+      </w:r>
+    </w:p>
+    <w:p>
+      <w:r>
         <w:lastRenderedPageBreak/>
-        <w:t xml:space="preserve">        print("Method A")</w:t>
-      </w:r>
-    </w:p>
-    <w:p/>
-    <w:p>
-      <w:r>
-        <w:t>class B:</w:t>
-      </w:r>
-    </w:p>
-    <w:p>
-      <w:r>
-        <w:t xml:space="preserve">    def </w:t>
-      </w:r>
-      <w:proofErr w:type="spellStart"/>
-      <w:r>
-        <w:t>method_b</w:t>
-      </w:r>
-      <w:proofErr w:type="spellEnd"/>
-      <w:r>
-        <w:t>(self):</w:t>
-      </w:r>
-    </w:p>
-    <w:p>
-      <w:r>
-        <w:t xml:space="preserve">        print("Method B")</w:t>
-      </w:r>
-    </w:p>
-    <w:p/>
-    <w:p>
-      <w:r>
-        <w:t>class C(A, B):</w:t>
-      </w:r>
-    </w:p>
-    <w:p>
-      <w:r>
-        <w:t xml:space="preserve">    pass</w:t>
-      </w:r>
-    </w:p>
-    <w:p/>
-    <w:p>
-      <w:proofErr w:type="spellStart"/>
-      <w:r>
-        <w:t>obj</w:t>
-      </w:r>
-      <w:proofErr w:type="spellEnd"/>
-      <w:r>
-        <w:t xml:space="preserve"> = C()</w:t>
-      </w:r>
-    </w:p>
-    <w:p>
-      <w:proofErr w:type="spellStart"/>
-      <w:r>
-        <w:t>obj.method_a</w:t>
-      </w:r>
-      <w:proofErr w:type="spellEnd"/>
-      <w:r>
-        <w:t>()  # Output: Method A</w:t>
-      </w:r>
-    </w:p>
-    <w:p>
-      <w:proofErr w:type="spellStart"/>
-      <w:r>
-        <w:t>obj.method_b</w:t>
-      </w:r>
-      <w:proofErr w:type="spellEnd"/>
-      <w:r>
-        <w:t>()  # Output: Method B</w:t>
-      </w:r>
-    </w:p>
-    <w:p>
-      <w:pPr>
-        <w:rPr>
-          <w:b/>
-          <w:bCs/>
-        </w:rPr>
-      </w:pPr>
-      <w:r>
-        <w:rPr>
-          <w:b/>
-          <w:bCs/>
-        </w:rPr>
-        <w:t>11. What is the use of super() in Python?</w:t>
-      </w:r>
-    </w:p>
-    <w:p>
-      <w:r>
-        <w:rPr>
-          <w:b/>
-          <w:bCs/>
-        </w:rPr>
-        <w:t>Answer</w:t>
-      </w:r>
-      <w:r>
-        <w:t>: super() is used to call a method from the parent class in the child class, enabling access to overridden methods or constructors.</w:t>
-      </w:r>
-    </w:p>
-    <w:p>
-      <w:r>
-        <w:t>Example:</w:t>
-      </w:r>
-    </w:p>
-    <w:p>
-      <w:r>
-        <w:t>python</w:t>
-      </w:r>
-    </w:p>
-    <w:p>
-      <w:r>
-        <w:t>Copy code</w:t>
-      </w:r>
-    </w:p>
-    <w:p>
-      <w:r>
-        <w:t>class Parent:</w:t>
-      </w:r>
-    </w:p>
-    <w:p>
-      <w:r>
         <w:t xml:space="preserve">    def __</w:t>
       </w:r>
       <w:proofErr w:type="spellStart"/>
@@ -3597,36 +4135,28 @@
       </w:r>
       <w:proofErr w:type="spellEnd"/>
       <w:r>
-        <w:t>__(self, name):</w:t>
-      </w:r>
-    </w:p>
-    <w:p>
-      <w:r>
-        <w:t xml:space="preserve">        self.name = name</w:t>
-      </w:r>
-    </w:p>
-    <w:p/>
-    <w:p>
-      <w:r>
-        <w:t>class Child(Parent):</w:t>
-      </w:r>
-    </w:p>
-    <w:p>
-      <w:r>
-        <w:t xml:space="preserve">    def __</w:t>
-      </w:r>
-      <w:proofErr w:type="spellStart"/>
-      <w:r>
-        <w:t>init</w:t>
-      </w:r>
-      <w:proofErr w:type="spellEnd"/>
-      <w:r>
-        <w:t>__(self, name, age):</w:t>
-      </w:r>
-    </w:p>
-    <w:p>
-      <w:r>
-        <w:t xml:space="preserve">        super().__</w:t>
+        <w:t>_</w:t>
+      </w:r>
+      <w:proofErr w:type="gramStart"/>
+      <w:r>
+        <w:t>_(</w:t>
+      </w:r>
+      <w:proofErr w:type="gramEnd"/>
+      <w:r>
+        <w:t>self, name, age):</w:t>
+      </w:r>
+    </w:p>
+    <w:p>
+      <w:r>
+        <w:t xml:space="preserve">        super(</w:t>
+      </w:r>
+      <w:proofErr w:type="gramStart"/>
+      <w:r>
+        <w:t>)._</w:t>
+      </w:r>
+      <w:proofErr w:type="gramEnd"/>
+      <w:r>
+        <w:t>_</w:t>
       </w:r>
       <w:proofErr w:type="spellStart"/>
       <w:r>
@@ -3689,7 +4219,6 @@
           <w:b/>
           <w:bCs/>
         </w:rPr>
-        <w:lastRenderedPageBreak/>
         <w:t>Static Methods</w:t>
       </w:r>
       <w:r>
@@ -3761,16 +4290,32 @@
       </w:r>
       <w:proofErr w:type="spellStart"/>
       <w:r>
-        <w:t>static_method</w:t>
-      </w:r>
-      <w:proofErr w:type="spellEnd"/>
-      <w:r>
-        <w:t>():</w:t>
-      </w:r>
-    </w:p>
-    <w:p>
-      <w:r>
-        <w:t xml:space="preserve">        print("This is a static method")</w:t>
+        <w:t>static_</w:t>
+      </w:r>
+      <w:proofErr w:type="gramStart"/>
+      <w:r>
+        <w:t>method</w:t>
+      </w:r>
+      <w:proofErr w:type="spellEnd"/>
+      <w:r>
+        <w:t>(</w:t>
+      </w:r>
+      <w:proofErr w:type="gramEnd"/>
+      <w:r>
+        <w:t>):</w:t>
+      </w:r>
+    </w:p>
+    <w:p>
+      <w:r>
+        <w:t xml:space="preserve">        </w:t>
+      </w:r>
+      <w:proofErr w:type="gramStart"/>
+      <w:r>
+        <w:t>print(</w:t>
+      </w:r>
+      <w:proofErr w:type="gramEnd"/>
+      <w:r>
+        <w:t>"This is a static method")</w:t>
       </w:r>
     </w:p>
     <w:p/>
@@ -3802,28 +4347,52 @@
     </w:p>
     <w:p>
       <w:r>
-        <w:t xml:space="preserve">        print("This is a class method")</w:t>
+        <w:t xml:space="preserve">        </w:t>
+      </w:r>
+      <w:proofErr w:type="gramStart"/>
+      <w:r>
+        <w:t>print(</w:t>
+      </w:r>
+      <w:proofErr w:type="gramEnd"/>
+      <w:r>
+        <w:t>"This is a class method")</w:t>
       </w:r>
     </w:p>
     <w:p/>
     <w:p>
       <w:proofErr w:type="spellStart"/>
       <w:r>
-        <w:t>MyClass.static_method</w:t>
-      </w:r>
-      <w:proofErr w:type="spellEnd"/>
-      <w:r>
-        <w:t>()</w:t>
-      </w:r>
-    </w:p>
-    <w:p>
-      <w:proofErr w:type="spellStart"/>
-      <w:r>
-        <w:t>MyClass.class_method</w:t>
-      </w:r>
-      <w:proofErr w:type="spellEnd"/>
-      <w:r>
-        <w:t>()</w:t>
+        <w:t>MyClass.static_</w:t>
+      </w:r>
+      <w:proofErr w:type="gramStart"/>
+      <w:r>
+        <w:t>method</w:t>
+      </w:r>
+      <w:proofErr w:type="spellEnd"/>
+      <w:r>
+        <w:t>(</w:t>
+      </w:r>
+      <w:proofErr w:type="gramEnd"/>
+      <w:r>
+        <w:t>)</w:t>
+      </w:r>
+    </w:p>
+    <w:p>
+      <w:proofErr w:type="spellStart"/>
+      <w:r>
+        <w:t>MyClass.class_</w:t>
+      </w:r>
+      <w:proofErr w:type="gramStart"/>
+      <w:r>
+        <w:t>method</w:t>
+      </w:r>
+      <w:proofErr w:type="spellEnd"/>
+      <w:r>
+        <w:t>(</w:t>
+      </w:r>
+      <w:proofErr w:type="gramEnd"/>
+      <w:r>
+        <w:t>)</w:t>
       </w:r>
     </w:p>
     <w:p>
@@ -3883,6 +4452,7 @@
     </w:p>
     <w:p>
       <w:r>
+        <w:lastRenderedPageBreak/>
         <w:t>Copy code</w:t>
       </w:r>
     </w:p>
@@ -3901,7 +4471,15 @@
       </w:r>
       <w:proofErr w:type="spellEnd"/>
       <w:r>
-        <w:t>__(self, name, age):</w:t>
+        <w:t>_</w:t>
+      </w:r>
+      <w:proofErr w:type="gramStart"/>
+      <w:r>
+        <w:t>_(</w:t>
+      </w:r>
+      <w:proofErr w:type="gramEnd"/>
+      <w:r>
+        <w:t>self, name, age):</w:t>
       </w:r>
     </w:p>
     <w:p>
@@ -3934,8 +4512,23 @@
           <w:b/>
           <w:bCs/>
         </w:rPr>
-        <w:lastRenderedPageBreak/>
-        <w:t>14. What is the difference between __str__() and __</w:t>
+        <w:t>14. What is the difference between __str_</w:t>
+      </w:r>
+      <w:proofErr w:type="gramStart"/>
+      <w:r>
+        <w:rPr>
+          <w:b/>
+          <w:bCs/>
+        </w:rPr>
+        <w:t>_(</w:t>
+      </w:r>
+      <w:proofErr w:type="gramEnd"/>
+      <w:r>
+        <w:rPr>
+          <w:b/>
+          <w:bCs/>
+        </w:rPr>
+        <w:t>) and __</w:t>
       </w:r>
       <w:proofErr w:type="spellStart"/>
       <w:r>
@@ -3978,7 +4571,23 @@
           <w:b/>
           <w:bCs/>
         </w:rPr>
-        <w:t>__str__()</w:t>
+        <w:t>__str_</w:t>
+      </w:r>
+      <w:proofErr w:type="gramStart"/>
+      <w:r>
+        <w:rPr>
+          <w:b/>
+          <w:bCs/>
+        </w:rPr>
+        <w:t>_(</w:t>
+      </w:r>
+      <w:proofErr w:type="gramEnd"/>
+      <w:r>
+        <w:rPr>
+          <w:b/>
+          <w:bCs/>
+        </w:rPr>
+        <w:t>)</w:t>
       </w:r>
       <w:r>
         <w:t>: Returns a human-readable string representation of an object.</w:t>
@@ -4012,7 +4621,23 @@
           <w:b/>
           <w:bCs/>
         </w:rPr>
-        <w:t>__()</w:t>
+        <w:t>_</w:t>
+      </w:r>
+      <w:proofErr w:type="gramStart"/>
+      <w:r>
+        <w:rPr>
+          <w:b/>
+          <w:bCs/>
+        </w:rPr>
+        <w:t>_(</w:t>
+      </w:r>
+      <w:proofErr w:type="gramEnd"/>
+      <w:r>
+        <w:rPr>
+          <w:b/>
+          <w:bCs/>
+        </w:rPr>
+        <w:t>)</w:t>
       </w:r>
       <w:r>
         <w:t>: Returns a string that is meant to be unambiguous and, if possible, is used to recreate the object.</w:t>
@@ -4048,7 +4673,15 @@
       </w:r>
       <w:proofErr w:type="spellEnd"/>
       <w:r>
-        <w:t>__(self, make, model):</w:t>
+        <w:t>_</w:t>
+      </w:r>
+      <w:proofErr w:type="gramStart"/>
+      <w:r>
+        <w:t>_(</w:t>
+      </w:r>
+      <w:proofErr w:type="gramEnd"/>
+      <w:r>
+        <w:t>self, make, model):</w:t>
       </w:r>
     </w:p>
     <w:p>
@@ -4056,10 +4689,12 @@
         <w:t xml:space="preserve">        </w:t>
       </w:r>
       <w:proofErr w:type="spellStart"/>
+      <w:proofErr w:type="gramStart"/>
       <w:r>
         <w:t>self.make</w:t>
       </w:r>
       <w:proofErr w:type="spellEnd"/>
+      <w:proofErr w:type="gramEnd"/>
       <w:r>
         <w:t xml:space="preserve"> = make</w:t>
       </w:r>
@@ -4069,10 +4704,12 @@
         <w:t xml:space="preserve">        </w:t>
       </w:r>
       <w:proofErr w:type="spellStart"/>
+      <w:proofErr w:type="gramStart"/>
       <w:r>
         <w:t>self.model</w:t>
       </w:r>
       <w:proofErr w:type="spellEnd"/>
+      <w:proofErr w:type="gramEnd"/>
       <w:r>
         <w:t xml:space="preserve"> = model</w:t>
       </w:r>
@@ -4096,10 +4733,12 @@
         <w:t xml:space="preserve"> {</w:t>
       </w:r>
       <w:proofErr w:type="spellStart"/>
+      <w:proofErr w:type="gramStart"/>
       <w:r>
         <w:t>self.make</w:t>
       </w:r>
       <w:proofErr w:type="spellEnd"/>
+      <w:proofErr w:type="gramEnd"/>
       <w:r>
         <w:t>}, {</w:t>
       </w:r>
@@ -4139,10 +4778,12 @@
         <w:t>('{</w:t>
       </w:r>
       <w:proofErr w:type="spellStart"/>
+      <w:proofErr w:type="gramStart"/>
       <w:r>
         <w:t>self.make</w:t>
       </w:r>
       <w:proofErr w:type="spellEnd"/>
+      <w:proofErr w:type="gramEnd"/>
       <w:r>
         <w:t>}', '{</w:t>
       </w:r>
@@ -4189,7 +4830,23 @@
         <w:t>destructor</w:t>
       </w:r>
       <w:r>
-        <w:t xml:space="preserve"> is a special method (__del__()) that is called when an object is about to be destroyed. Python’s garbage collector automatically handles memory cleanup, but __del__() can be used for manual cleanup if needed.</w:t>
+        <w:t xml:space="preserve"> is a special method (__del_</w:t>
+      </w:r>
+      <w:proofErr w:type="gramStart"/>
+      <w:r>
+        <w:t>_(</w:t>
+      </w:r>
+      <w:proofErr w:type="gramEnd"/>
+      <w:r>
+        <w:t>)) that is called when an object is about to be destroyed. Python’s garbage collector automatically handles memory cleanup, but __del_</w:t>
+      </w:r>
+      <w:proofErr w:type="gramStart"/>
+      <w:r>
+        <w:t>_(</w:t>
+      </w:r>
+      <w:proofErr w:type="gramEnd"/>
+      <w:r>
+        <w:t>) can be used for manual cleanup if needed.</w:t>
       </w:r>
     </w:p>
     <w:p>
@@ -4204,6 +4861,7 @@
     </w:p>
     <w:p>
       <w:r>
+        <w:lastRenderedPageBreak/>
         <w:t>Copy code</w:t>
       </w:r>
     </w:p>
@@ -4219,7 +4877,15 @@
     </w:p>
     <w:p>
       <w:r>
-        <w:t xml:space="preserve">        print("Object is being deleted")</w:t>
+        <w:t xml:space="preserve">        </w:t>
+      </w:r>
+      <w:proofErr w:type="gramStart"/>
+      <w:r>
+        <w:t>print(</w:t>
+      </w:r>
+      <w:proofErr w:type="gramEnd"/>
+      <w:r>
+        <w:t>"Object is being deleted")</w:t>
       </w:r>
     </w:p>
     <w:p/>
@@ -4229,7 +4895,6 @@
           <w:b/>
           <w:bCs/>
         </w:rPr>
-        <w:lastRenderedPageBreak/>
         <w:t>16.</w:t>
       </w:r>
       <w:r>
@@ -4255,12 +4920,28 @@
     </w:p>
     <w:p>
       <w:r>
-        <w:t>squares = [x**2 for x in range(10)]</w:t>
-      </w:r>
-    </w:p>
-    <w:p>
-      <w:r>
-        <w:t>print(squares)  # Output: [0, 1, 4, 9, 16, 25, 36, 49, 64, 81]</w:t>
+        <w:t xml:space="preserve">squares = [x**2 for x in </w:t>
+      </w:r>
+      <w:proofErr w:type="gramStart"/>
+      <w:r>
+        <w:t>range(</w:t>
+      </w:r>
+      <w:proofErr w:type="gramEnd"/>
+      <w:r>
+        <w:t>10)]</w:t>
+      </w:r>
+    </w:p>
+    <w:p>
+      <w:r>
+        <w:t>print(</w:t>
+      </w:r>
+      <w:proofErr w:type="gramStart"/>
+      <w:r>
+        <w:t>squares)  #</w:t>
+      </w:r>
+      <w:proofErr w:type="gramEnd"/>
+      <w:r>
+        <w:t xml:space="preserve"> Output: [0, 1, 4, 9, 16, 25, 36, 49, 64, 81]</w:t>
       </w:r>
     </w:p>
     <w:p/>
@@ -4269,13 +4950,21 @@
         <w:t>16</w:t>
       </w:r>
       <w:r>
-        <w:t xml:space="preserve">.1 </w:t>
-      </w:r>
-      <w:r>
         <w:t>.</w:t>
       </w:r>
-      <w:r>
-        <w:t>what is the difference between sort &amp; sorted</w:t>
+      <w:proofErr w:type="gramStart"/>
+      <w:r>
+        <w:t xml:space="preserve">1 </w:t>
+      </w:r>
+      <w:r>
+        <w:t>.</w:t>
+      </w:r>
+      <w:r>
+        <w:t>what</w:t>
+      </w:r>
+      <w:proofErr w:type="gramEnd"/>
+      <w:r>
+        <w:t xml:space="preserve"> is the difference between sort &amp; sorted</w:t>
       </w:r>
     </w:p>
     <w:tbl>
@@ -4335,12 +5024,21 @@
                 <w:bCs/>
               </w:rPr>
             </w:pPr>
+            <w:proofErr w:type="gramStart"/>
             <w:r>
               <w:rPr>
                 <w:b/>
                 <w:bCs/>
               </w:rPr>
-              <w:t>sort()</w:t>
+              <w:t>sort(</w:t>
+            </w:r>
+            <w:proofErr w:type="gramEnd"/>
+            <w:r>
+              <w:rPr>
+                <w:b/>
+                <w:bCs/>
+              </w:rPr>
+              <w:t>)</w:t>
             </w:r>
           </w:p>
         </w:tc>
@@ -4357,12 +5055,21 @@
                 <w:bCs/>
               </w:rPr>
             </w:pPr>
+            <w:proofErr w:type="gramStart"/>
             <w:r>
               <w:rPr>
                 <w:b/>
                 <w:bCs/>
               </w:rPr>
-              <w:t>sorted()</w:t>
+              <w:t>sorted(</w:t>
+            </w:r>
+            <w:proofErr w:type="gramEnd"/>
+            <w:r>
+              <w:rPr>
+                <w:b/>
+                <w:bCs/>
+              </w:rPr>
+              <w:t>)</w:t>
             </w:r>
           </w:p>
         </w:tc>
@@ -4637,9 +5344,14 @@
           <w:p>
             <w:proofErr w:type="spellStart"/>
             <w:r>
-              <w:t>my_list.sort</w:t>
+              <w:t>my_</w:t>
+            </w:r>
+            <w:proofErr w:type="gramStart"/>
+            <w:r>
+              <w:t>list.sort</w:t>
             </w:r>
             <w:proofErr w:type="spellEnd"/>
+            <w:proofErr w:type="gramEnd"/>
             <w:r>
               <w:t>()</w:t>
             </w:r>
@@ -4722,7 +5434,14 @@
       </w:r>
       <w:r>
         <w:br/>
-        <w:t xml:space="preserve">print("Original List:", </w:t>
+      </w:r>
+      <w:proofErr w:type="gramStart"/>
+      <w:r>
+        <w:t>print(</w:t>
+      </w:r>
+      <w:proofErr w:type="gramEnd"/>
+      <w:r>
+        <w:t xml:space="preserve">"Original List:", </w:t>
       </w:r>
       <w:proofErr w:type="spellStart"/>
       <w:r>
@@ -4740,7 +5459,15 @@
     </w:p>
     <w:p>
       <w:r>
-        <w:t># Using extend() to add multiple elements from another list</w:t>
+        <w:t xml:space="preserve"># Using </w:t>
+      </w:r>
+      <w:proofErr w:type="gramStart"/>
+      <w:r>
+        <w:t>extend(</w:t>
+      </w:r>
+      <w:proofErr w:type="gramEnd"/>
+      <w:r>
+        <w:t>) to add multiple elements from another list</w:t>
       </w:r>
       <w:r>
         <w:br/>
@@ -4773,7 +5500,16 @@
     </w:p>
     <w:p>
       <w:r>
-        <w:t># Using extend() with a string (adds each character as a separate element)</w:t>
+        <w:lastRenderedPageBreak/>
+        <w:t xml:space="preserve"># Using </w:t>
+      </w:r>
+      <w:proofErr w:type="gramStart"/>
+      <w:r>
+        <w:t>extend(</w:t>
+      </w:r>
+      <w:proofErr w:type="gramEnd"/>
+      <w:r>
+        <w:t>) with a string (adds each character as a separate element)</w:t>
       </w:r>
       <w:r>
         <w:br/>
@@ -4831,7 +5567,14 @@
       </w:r>
       <w:r>
         <w:br/>
-        <w:t xml:space="preserve">print("Original List:", </w:t>
+      </w:r>
+      <w:proofErr w:type="gramStart"/>
+      <w:r>
+        <w:t>print(</w:t>
+      </w:r>
+      <w:proofErr w:type="gramEnd"/>
+      <w:r>
+        <w:t xml:space="preserve">"Original List:", </w:t>
       </w:r>
       <w:proofErr w:type="spellStart"/>
       <w:r>
@@ -4844,13 +5587,20 @@
     </w:p>
     <w:p>
       <w:r>
-        <w:lastRenderedPageBreak/>
         <w:t> </w:t>
       </w:r>
     </w:p>
     <w:p>
       <w:r>
-        <w:t># Using append() to add a single element</w:t>
+        <w:t xml:space="preserve"># Using </w:t>
+      </w:r>
+      <w:proofErr w:type="gramStart"/>
+      <w:r>
+        <w:t>append(</w:t>
+      </w:r>
+      <w:proofErr w:type="gramEnd"/>
+      <w:r>
+        <w:t>) to add a single element</w:t>
       </w:r>
       <w:r>
         <w:br/>
@@ -4883,7 +5633,15 @@
     </w:p>
     <w:p>
       <w:r>
-        <w:t># Using append() to add a list as a single element</w:t>
+        <w:t xml:space="preserve"># Using </w:t>
+      </w:r>
+      <w:proofErr w:type="gramStart"/>
+      <w:r>
+        <w:t>append(</w:t>
+      </w:r>
+      <w:proofErr w:type="gramEnd"/>
+      <w:r>
+        <w:t>) to add a list as a single element</w:t>
       </w:r>
       <w:r>
         <w:br/>
@@ -4987,9 +5745,13 @@
       </w:r>
       <w:r>
         <w:br/>
+      </w:r>
+      <w:proofErr w:type="gramStart"/>
+      <w:r>
         <w:t>print(</w:t>
       </w:r>
       <w:proofErr w:type="spellStart"/>
+      <w:proofErr w:type="gramEnd"/>
       <w:r>
         <w:t>MyClass</w:t>
       </w:r>
@@ -5009,9 +5771,13 @@
       </w:r>
       <w:r>
         <w:br/>
+      </w:r>
+      <w:proofErr w:type="gramStart"/>
+      <w:r>
         <w:t>print(</w:t>
       </w:r>
       <w:proofErr w:type="spellStart"/>
+      <w:proofErr w:type="gramEnd"/>
       <w:r>
         <w:t>MyClass.my_method.__doc</w:t>
       </w:r>
@@ -5021,8 +5787,13 @@
       </w:r>
     </w:p>
     <w:p>
-      <w:r>
-        <w:t>19 . what are Generators in Python.</w:t>
+      <w:proofErr w:type="gramStart"/>
+      <w:r>
+        <w:t>19 .</w:t>
+      </w:r>
+      <w:proofErr w:type="gramEnd"/>
+      <w:r>
+        <w:t xml:space="preserve"> what are Generators in Python.</w:t>
       </w:r>
     </w:p>
     <w:p>
@@ -5050,6 +5821,7 @@
       <w:r>
         <w:tab/>
       </w:r>
+      <w:proofErr w:type="gramStart"/>
       <w:r>
         <w:t xml:space="preserve">  </w:t>
       </w:r>
@@ -5058,7 +5830,15 @@
           <w:b/>
           <w:bCs/>
         </w:rPr>
-        <w:t>reduce()</w:t>
+        <w:t>reduce</w:t>
+      </w:r>
+      <w:proofErr w:type="gramEnd"/>
+      <w:r>
+        <w:rPr>
+          <w:b/>
+          <w:bCs/>
+        </w:rPr>
+        <w:t>()</w:t>
       </w:r>
       <w:r>
         <w:t xml:space="preserve">: Reduce an </w:t>
@@ -5073,93 +5853,132 @@
       </w:r>
     </w:p>
     <w:p>
-      <w:r>
-        <w:t xml:space="preserve">  </w:t>
-      </w:r>
-      <w:r>
-        <w:rPr>
-          <w:b/>
-          <w:bCs/>
-        </w:rPr>
-        <w:t>enumerate()</w:t>
-      </w:r>
-      <w:r>
-        <w:t>: Get both index and value when iterating.</w:t>
-      </w:r>
-    </w:p>
-    <w:p>
-      <w:r>
-        <w:t xml:space="preserve">  </w:t>
-      </w:r>
-      <w:r>
-        <w:rPr>
-          <w:b/>
-          <w:bCs/>
-        </w:rPr>
-        <w:t>sorted()</w:t>
-      </w:r>
-      <w:r>
-        <w:t xml:space="preserve">: Sort an </w:t>
-      </w:r>
-      <w:proofErr w:type="spellStart"/>
-      <w:r>
-        <w:t>iterable</w:t>
-      </w:r>
-      <w:proofErr w:type="spellEnd"/>
-      <w:r>
-        <w:t xml:space="preserve"> based on criteria.</w:t>
-      </w:r>
-    </w:p>
-    <w:p>
-      <w:r>
-        <w:t xml:space="preserve">  </w:t>
-      </w:r>
-      <w:r>
-        <w:rPr>
-          <w:b/>
-          <w:bCs/>
-        </w:rPr>
-        <w:t>any()</w:t>
-      </w:r>
-      <w:r>
-        <w:t>: Return True if at least one element is truthy.</w:t>
-      </w:r>
-    </w:p>
-    <w:p>
-      <w:r>
-        <w:t xml:space="preserve">  </w:t>
-      </w:r>
-      <w:r>
-        <w:rPr>
-          <w:b/>
-          <w:bCs/>
-        </w:rPr>
-        <w:t>all()</w:t>
-      </w:r>
-      <w:r>
-        <w:t>: Return True if all elements are truthy.</w:t>
-      </w:r>
-    </w:p>
-    <w:p>
-      <w:r>
-        <w:t xml:space="preserve">  </w:t>
-      </w:r>
-      <w:r>
-        <w:rPr>
-          <w:b/>
-          <w:bCs/>
-        </w:rPr>
-        <w:t>lambda</w:t>
-      </w:r>
-      <w:r>
-        <w:t>: Inline anonymous functions for short operations.</w:t>
-      </w:r>
-    </w:p>
-    <w:p>
+      <w:proofErr w:type="gramStart"/>
       <w:r>
         <w:lastRenderedPageBreak/>
         <w:t xml:space="preserve">  </w:t>
       </w:r>
+      <w:r>
+        <w:rPr>
+          <w:b/>
+          <w:bCs/>
+        </w:rPr>
+        <w:t>enumerate</w:t>
+      </w:r>
+      <w:proofErr w:type="gramEnd"/>
+      <w:r>
+        <w:rPr>
+          <w:b/>
+          <w:bCs/>
+        </w:rPr>
+        <w:t>()</w:t>
+      </w:r>
+      <w:r>
+        <w:t>: Get both index and value when iterating.</w:t>
+      </w:r>
+    </w:p>
+    <w:p>
+      <w:proofErr w:type="gramStart"/>
+      <w:r>
+        <w:t xml:space="preserve">  </w:t>
+      </w:r>
+      <w:r>
+        <w:rPr>
+          <w:b/>
+          <w:bCs/>
+        </w:rPr>
+        <w:t>sorted</w:t>
+      </w:r>
+      <w:proofErr w:type="gramEnd"/>
+      <w:r>
+        <w:rPr>
+          <w:b/>
+          <w:bCs/>
+        </w:rPr>
+        <w:t>()</w:t>
+      </w:r>
+      <w:r>
+        <w:t xml:space="preserve">: Sort an </w:t>
+      </w:r>
+      <w:proofErr w:type="spellStart"/>
+      <w:r>
+        <w:t>iterable</w:t>
+      </w:r>
+      <w:proofErr w:type="spellEnd"/>
+      <w:r>
+        <w:t xml:space="preserve"> based on criteria.</w:t>
+      </w:r>
+    </w:p>
+    <w:p>
+      <w:proofErr w:type="gramStart"/>
+      <w:r>
+        <w:t xml:space="preserve">  </w:t>
+      </w:r>
+      <w:r>
+        <w:rPr>
+          <w:b/>
+          <w:bCs/>
+        </w:rPr>
+        <w:t>any</w:t>
+      </w:r>
+      <w:proofErr w:type="gramEnd"/>
+      <w:r>
+        <w:rPr>
+          <w:b/>
+          <w:bCs/>
+        </w:rPr>
+        <w:t>()</w:t>
+      </w:r>
+      <w:r>
+        <w:t>: Return True if at least one element is truthy.</w:t>
+      </w:r>
+    </w:p>
+    <w:p>
+      <w:proofErr w:type="gramStart"/>
+      <w:r>
+        <w:t xml:space="preserve">  </w:t>
+      </w:r>
+      <w:r>
+        <w:rPr>
+          <w:b/>
+          <w:bCs/>
+        </w:rPr>
+        <w:t>all</w:t>
+      </w:r>
+      <w:proofErr w:type="gramEnd"/>
+      <w:r>
+        <w:rPr>
+          <w:b/>
+          <w:bCs/>
+        </w:rPr>
+        <w:t>()</w:t>
+      </w:r>
+      <w:r>
+        <w:t>: Return True if all elements are truthy.</w:t>
+      </w:r>
+    </w:p>
+    <w:p>
+      <w:proofErr w:type="gramStart"/>
+      <w:r>
+        <w:t xml:space="preserve">  </w:t>
+      </w:r>
+      <w:r>
+        <w:rPr>
+          <w:b/>
+          <w:bCs/>
+        </w:rPr>
+        <w:t>lambda</w:t>
+      </w:r>
+      <w:proofErr w:type="gramEnd"/>
+      <w:r>
+        <w:t>: Inline anonymous functions for short operations.</w:t>
+      </w:r>
+    </w:p>
+    <w:p>
+      <w:proofErr w:type="gramStart"/>
+      <w:r>
+        <w:t xml:space="preserve">  </w:t>
+      </w:r>
       <w:proofErr w:type="spellStart"/>
       <w:r>
         <w:rPr>
@@ -5169,6 +5988,7 @@
         <w:t>itertools</w:t>
       </w:r>
       <w:proofErr w:type="spellEnd"/>
+      <w:proofErr w:type="gramEnd"/>
       <w:r>
         <w:t>: Advanced iterator functions for permutations, combinations, and more.</w:t>
       </w:r>
@@ -5416,6 +6236,7 @@
           <w:b/>
           <w:bCs/>
         </w:rPr>
+        <w:lastRenderedPageBreak/>
         <w:t>How would you handle pop-ups or alerts in Selenium with Python?</w:t>
       </w:r>
     </w:p>
@@ -5461,7 +6282,23 @@
           <w:b/>
           <w:bCs/>
         </w:rPr>
-        <w:t>Explain the use of Counter from the collections module in Python.</w:t>
+        <w:t xml:space="preserve">Explain the use of Counter from the </w:t>
+      </w:r>
+      <w:proofErr w:type="gramStart"/>
+      <w:r>
+        <w:rPr>
+          <w:b/>
+          <w:bCs/>
+        </w:rPr>
+        <w:t>collections</w:t>
+      </w:r>
+      <w:proofErr w:type="gramEnd"/>
+      <w:r>
+        <w:rPr>
+          <w:b/>
+          <w:bCs/>
+        </w:rPr>
+        <w:t xml:space="preserve"> module in Python.</w:t>
       </w:r>
     </w:p>
     <w:p>
@@ -5476,7 +6313,6 @@
           <w:b/>
           <w:bCs/>
         </w:rPr>
-        <w:lastRenderedPageBreak/>
         <w:t>How would you find the first non-repeating character in a string?</w:t>
       </w:r>
     </w:p>
@@ -5522,7 +6358,23 @@
           <w:b/>
           <w:bCs/>
         </w:rPr>
-        <w:t>What is the difference between append() and extend() in a list?</w:t>
+        <w:t xml:space="preserve">What is the difference between </w:t>
+      </w:r>
+      <w:proofErr w:type="gramStart"/>
+      <w:r>
+        <w:rPr>
+          <w:b/>
+          <w:bCs/>
+        </w:rPr>
+        <w:t>append(</w:t>
+      </w:r>
+      <w:proofErr w:type="gramEnd"/>
+      <w:r>
+        <w:rPr>
+          <w:b/>
+          <w:bCs/>
+        </w:rPr>
+        <w:t>) and extend() in a list?</w:t>
       </w:r>
     </w:p>
     <w:p>
@@ -5857,6 +6709,7 @@
           <w:b/>
           <w:bCs/>
         </w:rPr>
+        <w:lastRenderedPageBreak/>
         <w:t>What is try-except-else-finally in Python, and when would you use it?</w:t>
       </w:r>
     </w:p>
@@ -5902,7 +6755,6 @@
           <w:b/>
           <w:bCs/>
         </w:rPr>
-        <w:lastRenderedPageBreak/>
         <w:t>How do you handle dynamic elements or elements with changing IDs in Selenium WebDriver?</w:t>
       </w:r>
     </w:p>
@@ -6098,7 +6950,23 @@
           <w:b/>
           <w:bCs/>
         </w:rPr>
-        <w:t>What are zip(), map(), and filter() in Python, and how might they be useful in data processing for tests?</w:t>
+        <w:t xml:space="preserve">What are </w:t>
+      </w:r>
+      <w:proofErr w:type="gramStart"/>
+      <w:r>
+        <w:rPr>
+          <w:b/>
+          <w:bCs/>
+        </w:rPr>
+        <w:t>zip(</w:t>
+      </w:r>
+      <w:proofErr w:type="gramEnd"/>
+      <w:r>
+        <w:rPr>
+          <w:b/>
+          <w:bCs/>
+        </w:rPr>
+        <w:t>), map(), and filter() in Python, and how might they be useful in data processing for tests?</w:t>
       </w:r>
     </w:p>
     <w:p>
@@ -6215,7 +7083,6 @@
           <w:b/>
           <w:bCs/>
         </w:rPr>
-        <w:lastRenderedPageBreak/>
         <w:t>Decorators</w:t>
       </w:r>
       <w:r>
@@ -6492,6 +7359,7 @@
           <w:b/>
           <w:bCs/>
         </w:rPr>
+        <w:lastRenderedPageBreak/>
         <w:t>Selenium with Python</w:t>
       </w:r>
       <w:r>
@@ -6529,7 +7397,6 @@
           <w:b/>
           <w:bCs/>
         </w:rPr>
-        <w:lastRenderedPageBreak/>
         <w:t>Pytest</w:t>
       </w:r>
       <w:proofErr w:type="spellEnd"/>
@@ -6677,10 +7544,12 @@
         <w:t xml:space="preserve">: Using </w:t>
       </w:r>
       <w:proofErr w:type="spellStart"/>
+      <w:proofErr w:type="gramStart"/>
       <w:r>
         <w:t>unittest.mock</w:t>
       </w:r>
       <w:proofErr w:type="spellEnd"/>
+      <w:proofErr w:type="gramEnd"/>
       <w:r>
         <w:t xml:space="preserve"> for isolating tests from external dependencies.</w:t>
       </w:r>
@@ -6831,6 +7700,7 @@
     </w:p>
     <w:p>
       <w:r>
+        <w:lastRenderedPageBreak/>
         <w:pict w14:anchorId="5C9C30AD">
           <v:rect id="_x0000_i1029" style="width:0;height:1.5pt" o:hralign="center" o:hrstd="t" o:hr="t" fillcolor="#a0a0a0" stroked="f"/>
         </w:pict>
@@ -6881,7 +7751,6 @@
           <w:b/>
           <w:bCs/>
         </w:rPr>
-        <w:lastRenderedPageBreak/>
         <w:t>Database Connections in Python</w:t>
       </w:r>
       <w:r>
@@ -7184,6 +8053,7 @@
         </w:numPr>
       </w:pPr>
       <w:r>
+        <w:lastRenderedPageBreak/>
         <w:t xml:space="preserve">Practice coding problems on platforms like </w:t>
       </w:r>
       <w:proofErr w:type="spellStart"/>
@@ -7264,7 +8134,6 @@
           <w:b/>
           <w:bCs/>
         </w:rPr>
-        <w:lastRenderedPageBreak/>
         <w:t>Array Operations</w:t>
       </w:r>
       <w:r>

</xml_diff>